<commit_message>
Report updated with Test Plan started.
</commit_message>
<xml_diff>
--- a/Lab 2 - Report Template.docx
+++ b/Lab 2 - Report Template.docx
@@ -1,6 +1,6 @@
 
 <file path=word/document.xml><?xml version="1.0" encoding="utf-8"?>
-<w:document xmlns:wpc="http://schemas.microsoft.com/office/word/2010/wordprocessingCanvas" xmlns:cx="http://schemas.microsoft.com/office/drawing/2014/chartex" xmlns:cx1="http://schemas.microsoft.com/office/drawing/2015/9/8/chartex" xmlns:mc="http://schemas.openxmlformats.org/markup-compatibility/2006" xmlns:o="urn:schemas-microsoft-com:office:office" xmlns:r="http://schemas.openxmlformats.org/officeDocument/2006/relationships" xmlns:m="http://schemas.openxmlformats.org/officeDocument/2006/math" xmlns:v="urn:schemas-microsoft-com:vml" xmlns:wp14="http://schemas.microsoft.com/office/word/2010/wordprocessingDrawing" xmlns:wp="http://schemas.openxmlformats.org/drawingml/2006/wordprocessingDrawing" xmlns:w10="urn:schemas-microsoft-com:office:word" xmlns:w="http://schemas.openxmlformats.org/wordprocessingml/2006/main" xmlns:w14="http://schemas.microsoft.com/office/word/2010/wordml" xmlns:w15="http://schemas.microsoft.com/office/word/2012/wordml" xmlns:w16se="http://schemas.microsoft.com/office/word/2015/wordml/symex" xmlns:wpg="http://schemas.microsoft.com/office/word/2010/wordprocessingGroup" xmlns:wpi="http://schemas.microsoft.com/office/word/2010/wordprocessingInk" xmlns:wne="http://schemas.microsoft.com/office/word/2006/wordml" xmlns:wps="http://schemas.microsoft.com/office/word/2010/wordprocessingShape" mc:Ignorable="w14 w15 w16se wp14">
+<w:document xmlns:wpc="http://schemas.microsoft.com/office/word/2010/wordprocessingCanvas" xmlns:cx="http://schemas.microsoft.com/office/drawing/2014/chartex" xmlns:cx1="http://schemas.microsoft.com/office/drawing/2015/9/8/chartex" xmlns:cx2="http://schemas.microsoft.com/office/drawing/2015/10/21/chartex" xmlns:cx3="http://schemas.microsoft.com/office/drawing/2016/5/9/chartex" xmlns:cx4="http://schemas.microsoft.com/office/drawing/2016/5/10/chartex" xmlns:cx5="http://schemas.microsoft.com/office/drawing/2016/5/11/chartex" xmlns:cx6="http://schemas.microsoft.com/office/drawing/2016/5/12/chartex" xmlns:cx7="http://schemas.microsoft.com/office/drawing/2016/5/13/chartex" xmlns:cx8="http://schemas.microsoft.com/office/drawing/2016/5/14/chartex" xmlns:mc="http://schemas.openxmlformats.org/markup-compatibility/2006" xmlns:aink="http://schemas.microsoft.com/office/drawing/2016/ink" xmlns:am3d="http://schemas.microsoft.com/office/drawing/2017/model3d" xmlns:o="urn:schemas-microsoft-com:office:office" xmlns:r="http://schemas.openxmlformats.org/officeDocument/2006/relationships" xmlns:m="http://schemas.openxmlformats.org/officeDocument/2006/math" xmlns:v="urn:schemas-microsoft-com:vml" xmlns:wp14="http://schemas.microsoft.com/office/word/2010/wordprocessingDrawing" xmlns:wp="http://schemas.openxmlformats.org/drawingml/2006/wordprocessingDrawing" xmlns:w10="urn:schemas-microsoft-com:office:word" xmlns:w="http://schemas.openxmlformats.org/wordprocessingml/2006/main" xmlns:w14="http://schemas.microsoft.com/office/word/2010/wordml" xmlns:w15="http://schemas.microsoft.com/office/word/2012/wordml" xmlns:w16cex="http://schemas.microsoft.com/office/word/2018/wordml/cex" xmlns:w16cid="http://schemas.microsoft.com/office/word/2016/wordml/cid" xmlns:w16="http://schemas.microsoft.com/office/word/2018/wordml" xmlns:w16sdtdh="http://schemas.microsoft.com/office/word/2020/wordml/sdtdatahash" xmlns:w16se="http://schemas.microsoft.com/office/word/2015/wordml/symex" xmlns:wpg="http://schemas.microsoft.com/office/word/2010/wordprocessingGroup" xmlns:wpi="http://schemas.microsoft.com/office/word/2010/wordprocessingInk" xmlns:wne="http://schemas.microsoft.com/office/word/2006/wordml" xmlns:wps="http://schemas.microsoft.com/office/word/2010/wordprocessingShape" mc:Ignorable="w14 w15 w16se w16cid w16 w16cex w16sdtdh wp14">
   <w:body>
     <w:p>
       <w:pPr>
@@ -171,6 +171,14 @@
                 <w:sz w:val="22"/>
               </w:rPr>
             </w:pPr>
+            <w:r>
+              <w:rPr>
+                <w:rFonts w:ascii="Calibri" w:eastAsia="SimSun" w:hAnsi="Calibri" w:cs="Arial"/>
+                <w:noProof/>
+                <w:sz w:val="22"/>
+              </w:rPr>
+              <w:t>57</w:t>
+            </w:r>
           </w:p>
         </w:tc>
       </w:tr>
@@ -217,6 +225,14 @@
                 <w:sz w:val="22"/>
               </w:rPr>
             </w:pPr>
+            <w:r>
+              <w:rPr>
+                <w:rFonts w:ascii="Calibri" w:eastAsia="SimSun" w:hAnsi="Calibri" w:cs="Arial"/>
+                <w:noProof/>
+                <w:sz w:val="22"/>
+              </w:rPr>
+              <w:t>Adam McNeill</w:t>
+            </w:r>
           </w:p>
         </w:tc>
       </w:tr>
@@ -255,6 +271,14 @@
                 <w:sz w:val="22"/>
               </w:rPr>
             </w:pPr>
+            <w:r>
+              <w:rPr>
+                <w:rFonts w:ascii="Calibri" w:eastAsia="SimSun" w:hAnsi="Calibri" w:cs="Arial"/>
+                <w:noProof/>
+                <w:sz w:val="22"/>
+              </w:rPr>
+              <w:t>Arthur Cespon</w:t>
+            </w:r>
           </w:p>
         </w:tc>
       </w:tr>
@@ -285,19 +309,113 @@
     </w:p>
     <w:p>
       <w:r>
-        <w:t>Text…</w:t>
-      </w:r>
-    </w:p>
-    <w:p/>
+        <w:t>The black-box test technique(s) that you are using</w:t>
+      </w:r>
+    </w:p>
+    <w:p>
+      <w:r>
+        <w:t xml:space="preserve">In order to have a complete and wide range of testing that avoids test redundancy, we decided to use a combination of </w:t>
+      </w:r>
+      <w:proofErr w:type="gramStart"/>
+      <w:r>
+        <w:t>black-box</w:t>
+      </w:r>
+      <w:proofErr w:type="gramEnd"/>
+      <w:r>
+        <w:t xml:space="preserve"> testing techniques. We can cover the entire input set of a function for completeness using equivalence-class testing. This will be useful for functions with multiple inputs such as the Range function described in the familiarization section.</w:t>
+      </w:r>
+      <w:r>
+        <w:t xml:space="preserve"> </w:t>
+      </w:r>
+      <w:proofErr w:type="gramStart"/>
+      <w:r>
+        <w:t>We  will</w:t>
+      </w:r>
+      <w:proofErr w:type="gramEnd"/>
+      <w:r>
+        <w:t xml:space="preserve"> also complement th</w:t>
+      </w:r>
+      <w:r>
+        <w:t>is</w:t>
+      </w:r>
+      <w:r>
+        <w:t xml:space="preserve"> with boundary-value analysis to </w:t>
+      </w:r>
+      <w:r>
+        <w:t>identify errors between different equivalence classes.</w:t>
+      </w:r>
+    </w:p>
+    <w:p>
+      <w:r>
+        <w:t xml:space="preserve">For SUTs with a large </w:t>
+      </w:r>
+      <w:proofErr w:type="gramStart"/>
+      <w:r>
+        <w:t>amount</w:t>
+      </w:r>
+      <w:proofErr w:type="gramEnd"/>
+      <w:r>
+        <w:t xml:space="preserve"> of inputs, we will opt to use pair-wise testing instead as this will reduce the amount of test cases while still provide an effective ‘fault detection power’ within our test suite.</w:t>
+      </w:r>
+    </w:p>
+    <w:p>
+      <w:r>
+        <w:t> How you will derive your test cases</w:t>
+      </w:r>
+    </w:p>
+    <w:p>
+      <w:r>
+        <w:t> How you will organize your JUnit test suites (based on Appendix C)</w:t>
+      </w:r>
+    </w:p>
+    <w:p>
+      <w:r>
+        <w:t xml:space="preserve">The aim of this lab was to develop test classes for the Range and </w:t>
+      </w:r>
+      <w:proofErr w:type="spellStart"/>
+      <w:r>
+        <w:t>DataUtilities</w:t>
+      </w:r>
+      <w:proofErr w:type="spellEnd"/>
+      <w:r>
+        <w:t xml:space="preserve"> classes within </w:t>
+      </w:r>
+      <w:proofErr w:type="spellStart"/>
+      <w:proofErr w:type="gramStart"/>
+      <w:r>
+        <w:t>org.jfree</w:t>
+      </w:r>
+      <w:proofErr w:type="gramEnd"/>
+      <w:r>
+        <w:t>.data</w:t>
+      </w:r>
+      <w:proofErr w:type="spellEnd"/>
+      <w:r>
+        <w:t xml:space="preserve">, so we decided to create two test classes named </w:t>
+      </w:r>
+      <w:proofErr w:type="spellStart"/>
+      <w:r>
+        <w:t>RangeTest</w:t>
+      </w:r>
+      <w:proofErr w:type="spellEnd"/>
+      <w:r>
+        <w:t xml:space="preserve"> and </w:t>
+      </w:r>
+      <w:proofErr w:type="spellStart"/>
+      <w:r>
+        <w:t>DataUtilitiesTest</w:t>
+      </w:r>
+      <w:proofErr w:type="spellEnd"/>
+      <w:r>
+        <w:t>. Within each of these classes will contain the test methods that will be developed for the SUT. We prefixed each of the methods with ‘test’ for consistency</w:t>
+      </w:r>
+    </w:p>
     <w:p>
       <w:pPr>
         <w:pStyle w:val="Heading1"/>
       </w:pPr>
       <w:r>
-        <w:t xml:space="preserve">Designing the </w:t>
-      </w:r>
-      <w:r>
-        <w:t>unit test-cases</w:t>
+        <w:t>Designing the unit test-cases</w:t>
       </w:r>
       <w:r>
         <w:t xml:space="preserve"> using </w:t>
@@ -335,13 +453,7 @@
         <w:pStyle w:val="Heading2"/>
       </w:pPr>
       <w:r>
-        <w:t>Screenshot of test-</w:t>
-      </w:r>
-      <w:r>
-        <w:t>suite execution in JUni</w:t>
-      </w:r>
-      <w:r>
-        <w:t>t (showing the names of test methods)</w:t>
+        <w:t>Screenshot of test-suite execution in JUnit (showing the names of test methods)</w:t>
       </w:r>
     </w:p>
     <w:p>
@@ -428,6 +540,7 @@
         </w:numPr>
       </w:pPr>
       <w:r>
+        <w:lastRenderedPageBreak/>
         <w:t>And also discuss the meetings that you had to plan and run the lab work</w:t>
       </w:r>
     </w:p>
@@ -612,7 +725,6 @@
       </w:pPr>
       <w:bookmarkStart w:id="4" w:name="_Toc85005645"/>
       <w:r>
-        <w:lastRenderedPageBreak/>
         <w:t>L</w:t>
       </w:r>
       <w:r>
@@ -647,12 +759,7 @@
     </w:p>
     <w:p>
       <w:r>
-        <w:t>This section has the foll</w:t>
-      </w:r>
-      <w:bookmarkStart w:id="6" w:name="_GoBack"/>
-      <w:bookmarkEnd w:id="6"/>
-      <w:r>
-        <w:t>owing sub-sections.</w:t>
+        <w:t>This section has the following sub-sections.</w:t>
       </w:r>
     </w:p>
     <w:p>
@@ -660,7 +767,7 @@
         <w:pStyle w:val="Heading2"/>
         <w:spacing w:before="120"/>
       </w:pPr>
-      <w:bookmarkStart w:id="7" w:name="_Toc83990837"/>
+      <w:bookmarkStart w:id="6" w:name="_Toc83990837"/>
       <w:r>
         <w:t>Difficulties</w:t>
       </w:r>
@@ -673,7 +780,7 @@
       <w:r>
         <w:t>challenges encountered</w:t>
       </w:r>
-      <w:bookmarkEnd w:id="7"/>
+      <w:bookmarkEnd w:id="6"/>
     </w:p>
     <w:p>
       <w:r>
@@ -685,7 +792,7 @@
         <w:pStyle w:val="Heading2"/>
         <w:spacing w:before="120"/>
       </w:pPr>
-      <w:bookmarkStart w:id="8" w:name="_Toc83990838"/>
+      <w:bookmarkStart w:id="7" w:name="_Toc83990838"/>
       <w:r>
         <w:t>How did you overcome the above d</w:t>
       </w:r>
@@ -701,7 +808,7 @@
       <w:r>
         <w:t>challenges</w:t>
       </w:r>
-      <w:bookmarkEnd w:id="8"/>
+      <w:bookmarkEnd w:id="7"/>
       <w:r>
         <w:t>?</w:t>
       </w:r>
@@ -716,27 +823,27 @@
         <w:pStyle w:val="Heading2"/>
         <w:spacing w:before="120"/>
       </w:pPr>
-      <w:bookmarkStart w:id="9" w:name="_Toc83990839"/>
+      <w:bookmarkStart w:id="8" w:name="_Toc83990839"/>
       <w:r>
         <w:t>Lessons learned</w:t>
       </w:r>
+      <w:bookmarkEnd w:id="8"/>
+    </w:p>
+    <w:p>
+      <w:r>
+        <w:t>Text…</w:t>
+      </w:r>
+    </w:p>
+    <w:p/>
+    <w:p>
+      <w:pPr>
+        <w:pStyle w:val="Heading1"/>
+      </w:pPr>
+      <w:bookmarkStart w:id="9" w:name="_Toc83990840"/>
+      <w:r>
+        <w:t>Comments/feedback on the lab and lab document itself</w:t>
+      </w:r>
       <w:bookmarkEnd w:id="9"/>
-    </w:p>
-    <w:p>
-      <w:r>
-        <w:t>Text…</w:t>
-      </w:r>
-    </w:p>
-    <w:p/>
-    <w:p>
-      <w:pPr>
-        <w:pStyle w:val="Heading1"/>
-      </w:pPr>
-      <w:bookmarkStart w:id="10" w:name="_Toc83990840"/>
-      <w:r>
-        <w:t>Comments/feedback on the lab and lab document itself</w:t>
-      </w:r>
-      <w:bookmarkEnd w:id="10"/>
     </w:p>
     <w:p>
       <w:r>
@@ -748,7 +855,7 @@
         <w:pStyle w:val="Heading2"/>
         <w:spacing w:before="120"/>
       </w:pPr>
-      <w:bookmarkStart w:id="11" w:name="_Toc83990841"/>
+      <w:bookmarkStart w:id="10" w:name="_Toc83990841"/>
       <w:r>
         <w:t xml:space="preserve">Did you find </w:t>
       </w:r>
@@ -764,7 +871,7 @@
       <w:r>
         <w:t>?</w:t>
       </w:r>
-      <w:bookmarkEnd w:id="11"/>
+      <w:bookmarkEnd w:id="10"/>
       <w:r>
         <w:t xml:space="preserve"> </w:t>
       </w:r>
@@ -782,7 +889,7 @@
         <w:pStyle w:val="Heading2"/>
         <w:spacing w:before="120"/>
       </w:pPr>
-      <w:bookmarkStart w:id="12" w:name="_Toc83990842"/>
+      <w:bookmarkStart w:id="11" w:name="_Toc83990842"/>
       <w:r>
         <w:t xml:space="preserve">Was </w:t>
       </w:r>
@@ -792,13 +899,13 @@
       <w:r>
         <w:t>easy to follow?</w:t>
       </w:r>
-      <w:bookmarkEnd w:id="12"/>
+      <w:bookmarkEnd w:id="11"/>
       <w:r>
         <w:t xml:space="preserve"> </w:t>
       </w:r>
     </w:p>
     <w:p>
-      <w:bookmarkStart w:id="13" w:name="_Toc83990843"/>
+      <w:bookmarkStart w:id="12" w:name="_Toc83990843"/>
       <w:r>
         <w:t>Text…</w:t>
       </w:r>
@@ -811,10 +918,10 @@
       <w:r>
         <w:t>About time budget? (Was there too much/too little time for this lab?)</w:t>
       </w:r>
-      <w:bookmarkEnd w:id="13"/>
-    </w:p>
-    <w:p>
-      <w:bookmarkStart w:id="14" w:name="_Toc83990844"/>
+      <w:bookmarkEnd w:id="12"/>
+    </w:p>
+    <w:p>
+      <w:bookmarkStart w:id="13" w:name="_Toc83990844"/>
       <w:r>
         <w:t>Text…</w:t>
       </w:r>
@@ -827,7 +934,7 @@
       <w:r>
         <w:t>Please provide your comments on how to improve the lab work and lab document</w:t>
       </w:r>
-      <w:bookmarkEnd w:id="14"/>
+      <w:bookmarkEnd w:id="13"/>
     </w:p>
     <w:p>
       <w:r>
@@ -835,8 +942,8 @@
       </w:r>
     </w:p>
     <w:sectPr>
-      <w:footerReference w:type="even" r:id="rId9"/>
-      <w:footerReference w:type="default" r:id="rId10"/>
+      <w:footerReference w:type="even" r:id="rId11"/>
+      <w:footerReference w:type="default" r:id="rId12"/>
       <w:footnotePr>
         <w:numRestart w:val="eachPage"/>
       </w:footnotePr>
@@ -850,7 +957,7 @@
 </file>
 
 <file path=word/comments.xml><?xml version="1.0" encoding="utf-8"?>
-<w:comments xmlns:wpc="http://schemas.microsoft.com/office/word/2010/wordprocessingCanvas" xmlns:cx="http://schemas.microsoft.com/office/drawing/2014/chartex" xmlns:cx1="http://schemas.microsoft.com/office/drawing/2015/9/8/chartex" xmlns:mc="http://schemas.openxmlformats.org/markup-compatibility/2006" xmlns:o="urn:schemas-microsoft-com:office:office" xmlns:r="http://schemas.openxmlformats.org/officeDocument/2006/relationships" xmlns:m="http://schemas.openxmlformats.org/officeDocument/2006/math" xmlns:v="urn:schemas-microsoft-com:vml" xmlns:wp14="http://schemas.microsoft.com/office/word/2010/wordprocessingDrawing" xmlns:wp="http://schemas.openxmlformats.org/drawingml/2006/wordprocessingDrawing" xmlns:w10="urn:schemas-microsoft-com:office:word" xmlns:w="http://schemas.openxmlformats.org/wordprocessingml/2006/main" xmlns:w14="http://schemas.microsoft.com/office/word/2010/wordml" xmlns:w15="http://schemas.microsoft.com/office/word/2012/wordml" xmlns:w16se="http://schemas.microsoft.com/office/word/2015/wordml/symex" xmlns:wpg="http://schemas.microsoft.com/office/word/2010/wordprocessingGroup" xmlns:wpi="http://schemas.microsoft.com/office/word/2010/wordprocessingInk" xmlns:wne="http://schemas.microsoft.com/office/word/2006/wordml" xmlns:wps="http://schemas.microsoft.com/office/word/2010/wordprocessingShape" mc:Ignorable="w14 w15 w16se wp14">
+<w:comments xmlns:wpc="http://schemas.microsoft.com/office/word/2010/wordprocessingCanvas" xmlns:cx="http://schemas.microsoft.com/office/drawing/2014/chartex" xmlns:cx1="http://schemas.microsoft.com/office/drawing/2015/9/8/chartex" xmlns:cx2="http://schemas.microsoft.com/office/drawing/2015/10/21/chartex" xmlns:cx3="http://schemas.microsoft.com/office/drawing/2016/5/9/chartex" xmlns:cx4="http://schemas.microsoft.com/office/drawing/2016/5/10/chartex" xmlns:cx5="http://schemas.microsoft.com/office/drawing/2016/5/11/chartex" xmlns:cx6="http://schemas.microsoft.com/office/drawing/2016/5/12/chartex" xmlns:cx7="http://schemas.microsoft.com/office/drawing/2016/5/13/chartex" xmlns:cx8="http://schemas.microsoft.com/office/drawing/2016/5/14/chartex" xmlns:mc="http://schemas.openxmlformats.org/markup-compatibility/2006" xmlns:aink="http://schemas.microsoft.com/office/drawing/2016/ink" xmlns:am3d="http://schemas.microsoft.com/office/drawing/2017/model3d" xmlns:o="urn:schemas-microsoft-com:office:office" xmlns:r="http://schemas.openxmlformats.org/officeDocument/2006/relationships" xmlns:m="http://schemas.openxmlformats.org/officeDocument/2006/math" xmlns:v="urn:schemas-microsoft-com:vml" xmlns:wp14="http://schemas.microsoft.com/office/word/2010/wordprocessingDrawing" xmlns:wp="http://schemas.openxmlformats.org/drawingml/2006/wordprocessingDrawing" xmlns:w10="urn:schemas-microsoft-com:office:word" xmlns:w="http://schemas.openxmlformats.org/wordprocessingml/2006/main" xmlns:w14="http://schemas.microsoft.com/office/word/2010/wordml" xmlns:w15="http://schemas.microsoft.com/office/word/2012/wordml" xmlns:w16cex="http://schemas.microsoft.com/office/word/2018/wordml/cex" xmlns:w16cid="http://schemas.microsoft.com/office/word/2016/wordml/cid" xmlns:w16="http://schemas.microsoft.com/office/word/2018/wordml" xmlns:w16sdtdh="http://schemas.microsoft.com/office/word/2020/wordml/sdtdatahash" xmlns:w16se="http://schemas.microsoft.com/office/word/2015/wordml/symex" xmlns:wpg="http://schemas.microsoft.com/office/word/2010/wordprocessingGroup" xmlns:wpi="http://schemas.microsoft.com/office/word/2010/wordprocessingInk" xmlns:wne="http://schemas.microsoft.com/office/word/2006/wordml" xmlns:wps="http://schemas.microsoft.com/office/word/2010/wordprocessingShape" mc:Ignorable="w14 w15 w16se w16cid w16 w16cex w16sdtdh wp14">
   <w:comment w:id="3" w:author="Vahid Garousi" w:date="2021-10-13T08:13:00Z" w:initials="VG">
     <w:p>
       <w:pPr>
@@ -885,13 +992,25 @@
 </file>
 
 <file path=word/commentsExtended.xml><?xml version="1.0" encoding="utf-8"?>
-<w15:commentsEx xmlns:wpc="http://schemas.microsoft.com/office/word/2010/wordprocessingCanvas" xmlns:cx="http://schemas.microsoft.com/office/drawing/2014/chartex" xmlns:cx1="http://schemas.microsoft.com/office/drawing/2015/9/8/chartex" xmlns:mc="http://schemas.openxmlformats.org/markup-compatibility/2006" xmlns:o="urn:schemas-microsoft-com:office:office" xmlns:r="http://schemas.openxmlformats.org/officeDocument/2006/relationships" xmlns:m="http://schemas.openxmlformats.org/officeDocument/2006/math" xmlns:v="urn:schemas-microsoft-com:vml" xmlns:wp14="http://schemas.microsoft.com/office/word/2010/wordprocessingDrawing" xmlns:wp="http://schemas.openxmlformats.org/drawingml/2006/wordprocessingDrawing" xmlns:w10="urn:schemas-microsoft-com:office:word" xmlns:w="http://schemas.openxmlformats.org/wordprocessingml/2006/main" xmlns:w14="http://schemas.microsoft.com/office/word/2010/wordml" xmlns:w15="http://schemas.microsoft.com/office/word/2012/wordml" xmlns:w16se="http://schemas.microsoft.com/office/word/2015/wordml/symex" xmlns:wpg="http://schemas.microsoft.com/office/word/2010/wordprocessingGroup" xmlns:wpi="http://schemas.microsoft.com/office/word/2010/wordprocessingInk" xmlns:wne="http://schemas.microsoft.com/office/word/2006/wordml" xmlns:wps="http://schemas.microsoft.com/office/word/2010/wordprocessingShape" mc:Ignorable="w14 w15 w16se wp14">
+<w15:commentsEx xmlns:wpc="http://schemas.microsoft.com/office/word/2010/wordprocessingCanvas" xmlns:cx="http://schemas.microsoft.com/office/drawing/2014/chartex" xmlns:cx1="http://schemas.microsoft.com/office/drawing/2015/9/8/chartex" xmlns:cx2="http://schemas.microsoft.com/office/drawing/2015/10/21/chartex" xmlns:cx3="http://schemas.microsoft.com/office/drawing/2016/5/9/chartex" xmlns:cx4="http://schemas.microsoft.com/office/drawing/2016/5/10/chartex" xmlns:cx5="http://schemas.microsoft.com/office/drawing/2016/5/11/chartex" xmlns:cx6="http://schemas.microsoft.com/office/drawing/2016/5/12/chartex" xmlns:cx7="http://schemas.microsoft.com/office/drawing/2016/5/13/chartex" xmlns:cx8="http://schemas.microsoft.com/office/drawing/2016/5/14/chartex" xmlns:mc="http://schemas.openxmlformats.org/markup-compatibility/2006" xmlns:aink="http://schemas.microsoft.com/office/drawing/2016/ink" xmlns:am3d="http://schemas.microsoft.com/office/drawing/2017/model3d" xmlns:o="urn:schemas-microsoft-com:office:office" xmlns:r="http://schemas.openxmlformats.org/officeDocument/2006/relationships" xmlns:m="http://schemas.openxmlformats.org/officeDocument/2006/math" xmlns:v="urn:schemas-microsoft-com:vml" xmlns:wp14="http://schemas.microsoft.com/office/word/2010/wordprocessingDrawing" xmlns:wp="http://schemas.openxmlformats.org/drawingml/2006/wordprocessingDrawing" xmlns:w10="urn:schemas-microsoft-com:office:word" xmlns:w="http://schemas.openxmlformats.org/wordprocessingml/2006/main" xmlns:w14="http://schemas.microsoft.com/office/word/2010/wordml" xmlns:w15="http://schemas.microsoft.com/office/word/2012/wordml" xmlns:w16cex="http://schemas.microsoft.com/office/word/2018/wordml/cex" xmlns:w16cid="http://schemas.microsoft.com/office/word/2016/wordml/cid" xmlns:w16="http://schemas.microsoft.com/office/word/2018/wordml" xmlns:w16sdtdh="http://schemas.microsoft.com/office/word/2020/wordml/sdtdatahash" xmlns:w16se="http://schemas.microsoft.com/office/word/2015/wordml/symex" xmlns:wpg="http://schemas.microsoft.com/office/word/2010/wordprocessingGroup" xmlns:wpi="http://schemas.microsoft.com/office/word/2010/wordprocessingInk" xmlns:wne="http://schemas.microsoft.com/office/word/2006/wordml" xmlns:wps="http://schemas.microsoft.com/office/word/2010/wordprocessingShape" mc:Ignorable="w14 w15 w16se w16cid w16 w16cex w16sdtdh wp14">
   <w15:commentEx w15:paraId="6AC9EBFE" w15:done="0"/>
 </w15:commentsEx>
 </file>
 
+<file path=word/commentsExtensible.xml><?xml version="1.0" encoding="utf-8"?>
+<w16cex:commentsExtensible xmlns:wpc="http://schemas.microsoft.com/office/word/2010/wordprocessingCanvas" xmlns:cx="http://schemas.microsoft.com/office/drawing/2014/chartex" xmlns:cx1="http://schemas.microsoft.com/office/drawing/2015/9/8/chartex" xmlns:cx2="http://schemas.microsoft.com/office/drawing/2015/10/21/chartex" xmlns:cx3="http://schemas.microsoft.com/office/drawing/2016/5/9/chartex" xmlns:cx4="http://schemas.microsoft.com/office/drawing/2016/5/10/chartex" xmlns:cx5="http://schemas.microsoft.com/office/drawing/2016/5/11/chartex" xmlns:cx6="http://schemas.microsoft.com/office/drawing/2016/5/12/chartex" xmlns:cx7="http://schemas.microsoft.com/office/drawing/2016/5/13/chartex" xmlns:cx8="http://schemas.microsoft.com/office/drawing/2016/5/14/chartex" xmlns:mc="http://schemas.openxmlformats.org/markup-compatibility/2006" xmlns:aink="http://schemas.microsoft.com/office/drawing/2016/ink" xmlns:am3d="http://schemas.microsoft.com/office/drawing/2017/model3d" xmlns:o="urn:schemas-microsoft-com:office:office" xmlns:r="http://schemas.openxmlformats.org/officeDocument/2006/relationships" xmlns:m="http://schemas.openxmlformats.org/officeDocument/2006/math" xmlns:v="urn:schemas-microsoft-com:vml" xmlns:wp14="http://schemas.microsoft.com/office/word/2010/wordprocessingDrawing" xmlns:wp="http://schemas.openxmlformats.org/drawingml/2006/wordprocessingDrawing" xmlns:w10="urn:schemas-microsoft-com:office:word" xmlns:w="http://schemas.openxmlformats.org/wordprocessingml/2006/main" xmlns:w14="http://schemas.microsoft.com/office/word/2010/wordml" xmlns:w15="http://schemas.microsoft.com/office/word/2012/wordml" xmlns:w16cex="http://schemas.microsoft.com/office/word/2018/wordml/cex" xmlns:w16cid="http://schemas.microsoft.com/office/word/2016/wordml/cid" xmlns:w16="http://schemas.microsoft.com/office/word/2018/wordml" xmlns:w16sdtdh="http://schemas.microsoft.com/office/word/2020/wordml/sdtdatahash" xmlns:w16se="http://schemas.microsoft.com/office/word/2015/wordml/symex" xmlns:wpg="http://schemas.microsoft.com/office/word/2010/wordprocessingGroup" xmlns:wpi="http://schemas.microsoft.com/office/word/2010/wordprocessingInk" xmlns:wne="http://schemas.microsoft.com/office/word/2006/wordml" xmlns:wps="http://schemas.microsoft.com/office/word/2010/wordprocessingShape" mc:Ignorable="w14 w15 w16se w16cid w16 w16cex w16sdtdh wp14">
+  <w16cex:commentExtensible w16cex:durableId="25DB5752" w16cex:dateUtc="2021-10-13T07:13:00Z"/>
+</w16cex:commentsExtensible>
+</file>
+
+<file path=word/commentsIds.xml><?xml version="1.0" encoding="utf-8"?>
+<w16cid:commentsIds xmlns:wpc="http://schemas.microsoft.com/office/word/2010/wordprocessingCanvas" xmlns:cx="http://schemas.microsoft.com/office/drawing/2014/chartex" xmlns:cx1="http://schemas.microsoft.com/office/drawing/2015/9/8/chartex" xmlns:cx2="http://schemas.microsoft.com/office/drawing/2015/10/21/chartex" xmlns:cx3="http://schemas.microsoft.com/office/drawing/2016/5/9/chartex" xmlns:cx4="http://schemas.microsoft.com/office/drawing/2016/5/10/chartex" xmlns:cx5="http://schemas.microsoft.com/office/drawing/2016/5/11/chartex" xmlns:cx6="http://schemas.microsoft.com/office/drawing/2016/5/12/chartex" xmlns:cx7="http://schemas.microsoft.com/office/drawing/2016/5/13/chartex" xmlns:cx8="http://schemas.microsoft.com/office/drawing/2016/5/14/chartex" xmlns:mc="http://schemas.openxmlformats.org/markup-compatibility/2006" xmlns:aink="http://schemas.microsoft.com/office/drawing/2016/ink" xmlns:am3d="http://schemas.microsoft.com/office/drawing/2017/model3d" xmlns:o="urn:schemas-microsoft-com:office:office" xmlns:r="http://schemas.openxmlformats.org/officeDocument/2006/relationships" xmlns:m="http://schemas.openxmlformats.org/officeDocument/2006/math" xmlns:v="urn:schemas-microsoft-com:vml" xmlns:wp14="http://schemas.microsoft.com/office/word/2010/wordprocessingDrawing" xmlns:wp="http://schemas.openxmlformats.org/drawingml/2006/wordprocessingDrawing" xmlns:w10="urn:schemas-microsoft-com:office:word" xmlns:w="http://schemas.openxmlformats.org/wordprocessingml/2006/main" xmlns:w14="http://schemas.microsoft.com/office/word/2010/wordml" xmlns:w15="http://schemas.microsoft.com/office/word/2012/wordml" xmlns:w16cex="http://schemas.microsoft.com/office/word/2018/wordml/cex" xmlns:w16cid="http://schemas.microsoft.com/office/word/2016/wordml/cid" xmlns:w16="http://schemas.microsoft.com/office/word/2018/wordml" xmlns:w16sdtdh="http://schemas.microsoft.com/office/word/2020/wordml/sdtdatahash" xmlns:w16se="http://schemas.microsoft.com/office/word/2015/wordml/symex" xmlns:wpg="http://schemas.microsoft.com/office/word/2010/wordprocessingGroup" xmlns:wpi="http://schemas.microsoft.com/office/word/2010/wordprocessingInk" xmlns:wne="http://schemas.microsoft.com/office/word/2006/wordml" xmlns:wps="http://schemas.microsoft.com/office/word/2010/wordprocessingShape" mc:Ignorable="w14 w15 w16se w16cid w16 w16cex w16sdtdh wp14">
+  <w16cid:commentId w16cid:paraId="6AC9EBFE" w16cid:durableId="25DB5752"/>
+</w16cid:commentsIds>
+</file>
+
 <file path=word/endnotes.xml><?xml version="1.0" encoding="utf-8"?>
-<w:endnotes xmlns:wpc="http://schemas.microsoft.com/office/word/2010/wordprocessingCanvas" xmlns:cx="http://schemas.microsoft.com/office/drawing/2014/chartex" xmlns:cx1="http://schemas.microsoft.com/office/drawing/2015/9/8/chartex" xmlns:mc="http://schemas.openxmlformats.org/markup-compatibility/2006" xmlns:o="urn:schemas-microsoft-com:office:office" xmlns:r="http://schemas.openxmlformats.org/officeDocument/2006/relationships" xmlns:m="http://schemas.openxmlformats.org/officeDocument/2006/math" xmlns:v="urn:schemas-microsoft-com:vml" xmlns:wp14="http://schemas.microsoft.com/office/word/2010/wordprocessingDrawing" xmlns:wp="http://schemas.openxmlformats.org/drawingml/2006/wordprocessingDrawing" xmlns:w10="urn:schemas-microsoft-com:office:word" xmlns:w="http://schemas.openxmlformats.org/wordprocessingml/2006/main" xmlns:w14="http://schemas.microsoft.com/office/word/2010/wordml" xmlns:w15="http://schemas.microsoft.com/office/word/2012/wordml" xmlns:w16se="http://schemas.microsoft.com/office/word/2015/wordml/symex" xmlns:wpg="http://schemas.microsoft.com/office/word/2010/wordprocessingGroup" xmlns:wpi="http://schemas.microsoft.com/office/word/2010/wordprocessingInk" xmlns:wne="http://schemas.microsoft.com/office/word/2006/wordml" xmlns:wps="http://schemas.microsoft.com/office/word/2010/wordprocessingShape" mc:Ignorable="w14 w15 w16se wp14">
+<w:endnotes xmlns:wpc="http://schemas.microsoft.com/office/word/2010/wordprocessingCanvas" xmlns:cx="http://schemas.microsoft.com/office/drawing/2014/chartex" xmlns:cx1="http://schemas.microsoft.com/office/drawing/2015/9/8/chartex" xmlns:cx2="http://schemas.microsoft.com/office/drawing/2015/10/21/chartex" xmlns:cx3="http://schemas.microsoft.com/office/drawing/2016/5/9/chartex" xmlns:cx4="http://schemas.microsoft.com/office/drawing/2016/5/10/chartex" xmlns:cx5="http://schemas.microsoft.com/office/drawing/2016/5/11/chartex" xmlns:cx6="http://schemas.microsoft.com/office/drawing/2016/5/12/chartex" xmlns:cx7="http://schemas.microsoft.com/office/drawing/2016/5/13/chartex" xmlns:cx8="http://schemas.microsoft.com/office/drawing/2016/5/14/chartex" xmlns:mc="http://schemas.openxmlformats.org/markup-compatibility/2006" xmlns:aink="http://schemas.microsoft.com/office/drawing/2016/ink" xmlns:am3d="http://schemas.microsoft.com/office/drawing/2017/model3d" xmlns:o="urn:schemas-microsoft-com:office:office" xmlns:r="http://schemas.openxmlformats.org/officeDocument/2006/relationships" xmlns:m="http://schemas.openxmlformats.org/officeDocument/2006/math" xmlns:v="urn:schemas-microsoft-com:vml" xmlns:wp14="http://schemas.microsoft.com/office/word/2010/wordprocessingDrawing" xmlns:wp="http://schemas.openxmlformats.org/drawingml/2006/wordprocessingDrawing" xmlns:w10="urn:schemas-microsoft-com:office:word" xmlns:w="http://schemas.openxmlformats.org/wordprocessingml/2006/main" xmlns:w14="http://schemas.microsoft.com/office/word/2010/wordml" xmlns:w15="http://schemas.microsoft.com/office/word/2012/wordml" xmlns:w16cex="http://schemas.microsoft.com/office/word/2018/wordml/cex" xmlns:w16cid="http://schemas.microsoft.com/office/word/2016/wordml/cid" xmlns:w16="http://schemas.microsoft.com/office/word/2018/wordml" xmlns:w16sdtdh="http://schemas.microsoft.com/office/word/2020/wordml/sdtdatahash" xmlns:w16se="http://schemas.microsoft.com/office/word/2015/wordml/symex" xmlns:wpg="http://schemas.microsoft.com/office/word/2010/wordprocessingGroup" xmlns:wpi="http://schemas.microsoft.com/office/word/2010/wordprocessingInk" xmlns:wne="http://schemas.microsoft.com/office/word/2006/wordml" xmlns:wps="http://schemas.microsoft.com/office/word/2010/wordprocessingShape" mc:Ignorable="w14 w15 w16se w16cid w16 w16cex w16sdtdh wp14">
   <w:endnote w:type="separator" w:id="-1">
     <w:p>
       <w:r>
@@ -910,7 +1029,7 @@
 </file>
 
 <file path=word/footer1.xml><?xml version="1.0" encoding="utf-8"?>
-<w:ftr xmlns:wpc="http://schemas.microsoft.com/office/word/2010/wordprocessingCanvas" xmlns:cx="http://schemas.microsoft.com/office/drawing/2014/chartex" xmlns:cx1="http://schemas.microsoft.com/office/drawing/2015/9/8/chartex" xmlns:mc="http://schemas.openxmlformats.org/markup-compatibility/2006" xmlns:o="urn:schemas-microsoft-com:office:office" xmlns:r="http://schemas.openxmlformats.org/officeDocument/2006/relationships" xmlns:m="http://schemas.openxmlformats.org/officeDocument/2006/math" xmlns:v="urn:schemas-microsoft-com:vml" xmlns:wp14="http://schemas.microsoft.com/office/word/2010/wordprocessingDrawing" xmlns:wp="http://schemas.openxmlformats.org/drawingml/2006/wordprocessingDrawing" xmlns:w10="urn:schemas-microsoft-com:office:word" xmlns:w="http://schemas.openxmlformats.org/wordprocessingml/2006/main" xmlns:w14="http://schemas.microsoft.com/office/word/2010/wordml" xmlns:w15="http://schemas.microsoft.com/office/word/2012/wordml" xmlns:w16se="http://schemas.microsoft.com/office/word/2015/wordml/symex" xmlns:wpg="http://schemas.microsoft.com/office/word/2010/wordprocessingGroup" xmlns:wpi="http://schemas.microsoft.com/office/word/2010/wordprocessingInk" xmlns:wne="http://schemas.microsoft.com/office/word/2006/wordml" xmlns:wps="http://schemas.microsoft.com/office/word/2010/wordprocessingShape" mc:Ignorable="w14 w15 w16se wp14">
+<w:ftr xmlns:wpc="http://schemas.microsoft.com/office/word/2010/wordprocessingCanvas" xmlns:cx="http://schemas.microsoft.com/office/drawing/2014/chartex" xmlns:cx1="http://schemas.microsoft.com/office/drawing/2015/9/8/chartex" xmlns:cx2="http://schemas.microsoft.com/office/drawing/2015/10/21/chartex" xmlns:cx3="http://schemas.microsoft.com/office/drawing/2016/5/9/chartex" xmlns:cx4="http://schemas.microsoft.com/office/drawing/2016/5/10/chartex" xmlns:cx5="http://schemas.microsoft.com/office/drawing/2016/5/11/chartex" xmlns:cx6="http://schemas.microsoft.com/office/drawing/2016/5/12/chartex" xmlns:cx7="http://schemas.microsoft.com/office/drawing/2016/5/13/chartex" xmlns:cx8="http://schemas.microsoft.com/office/drawing/2016/5/14/chartex" xmlns:mc="http://schemas.openxmlformats.org/markup-compatibility/2006" xmlns:aink="http://schemas.microsoft.com/office/drawing/2016/ink" xmlns:am3d="http://schemas.microsoft.com/office/drawing/2017/model3d" xmlns:o="urn:schemas-microsoft-com:office:office" xmlns:r="http://schemas.openxmlformats.org/officeDocument/2006/relationships" xmlns:m="http://schemas.openxmlformats.org/officeDocument/2006/math" xmlns:v="urn:schemas-microsoft-com:vml" xmlns:wp14="http://schemas.microsoft.com/office/word/2010/wordprocessingDrawing" xmlns:wp="http://schemas.openxmlformats.org/drawingml/2006/wordprocessingDrawing" xmlns:w10="urn:schemas-microsoft-com:office:word" xmlns:w="http://schemas.openxmlformats.org/wordprocessingml/2006/main" xmlns:w14="http://schemas.microsoft.com/office/word/2010/wordml" xmlns:w15="http://schemas.microsoft.com/office/word/2012/wordml" xmlns:w16cex="http://schemas.microsoft.com/office/word/2018/wordml/cex" xmlns:w16cid="http://schemas.microsoft.com/office/word/2016/wordml/cid" xmlns:w16="http://schemas.microsoft.com/office/word/2018/wordml" xmlns:w16sdtdh="http://schemas.microsoft.com/office/word/2020/wordml/sdtdatahash" xmlns:w16se="http://schemas.microsoft.com/office/word/2015/wordml/symex" xmlns:wpg="http://schemas.microsoft.com/office/word/2010/wordprocessingGroup" xmlns:wpi="http://schemas.microsoft.com/office/word/2010/wordprocessingInk" xmlns:wne="http://schemas.microsoft.com/office/word/2006/wordml" xmlns:wps="http://schemas.microsoft.com/office/word/2010/wordprocessingShape" mc:Ignorable="w14 w15 w16se w16cid w16 w16cex w16sdtdh wp14">
   <w:p>
     <w:pPr>
       <w:pStyle w:val="Footer"/>
@@ -946,7 +1065,7 @@
 </file>
 
 <file path=word/footer2.xml><?xml version="1.0" encoding="utf-8"?>
-<w:ftr xmlns:wpc="http://schemas.microsoft.com/office/word/2010/wordprocessingCanvas" xmlns:cx="http://schemas.microsoft.com/office/drawing/2014/chartex" xmlns:cx1="http://schemas.microsoft.com/office/drawing/2015/9/8/chartex" xmlns:mc="http://schemas.openxmlformats.org/markup-compatibility/2006" xmlns:o="urn:schemas-microsoft-com:office:office" xmlns:r="http://schemas.openxmlformats.org/officeDocument/2006/relationships" xmlns:m="http://schemas.openxmlformats.org/officeDocument/2006/math" xmlns:v="urn:schemas-microsoft-com:vml" xmlns:wp14="http://schemas.microsoft.com/office/word/2010/wordprocessingDrawing" xmlns:wp="http://schemas.openxmlformats.org/drawingml/2006/wordprocessingDrawing" xmlns:w10="urn:schemas-microsoft-com:office:word" xmlns:w="http://schemas.openxmlformats.org/wordprocessingml/2006/main" xmlns:w14="http://schemas.microsoft.com/office/word/2010/wordml" xmlns:w15="http://schemas.microsoft.com/office/word/2012/wordml" xmlns:w16se="http://schemas.microsoft.com/office/word/2015/wordml/symex" xmlns:wpg="http://schemas.microsoft.com/office/word/2010/wordprocessingGroup" xmlns:wpi="http://schemas.microsoft.com/office/word/2010/wordprocessingInk" xmlns:wne="http://schemas.microsoft.com/office/word/2006/wordml" xmlns:wps="http://schemas.microsoft.com/office/word/2010/wordprocessingShape" mc:Ignorable="w14 w15 w16se wp14">
+<w:ftr xmlns:wpc="http://schemas.microsoft.com/office/word/2010/wordprocessingCanvas" xmlns:cx="http://schemas.microsoft.com/office/drawing/2014/chartex" xmlns:cx1="http://schemas.microsoft.com/office/drawing/2015/9/8/chartex" xmlns:cx2="http://schemas.microsoft.com/office/drawing/2015/10/21/chartex" xmlns:cx3="http://schemas.microsoft.com/office/drawing/2016/5/9/chartex" xmlns:cx4="http://schemas.microsoft.com/office/drawing/2016/5/10/chartex" xmlns:cx5="http://schemas.microsoft.com/office/drawing/2016/5/11/chartex" xmlns:cx6="http://schemas.microsoft.com/office/drawing/2016/5/12/chartex" xmlns:cx7="http://schemas.microsoft.com/office/drawing/2016/5/13/chartex" xmlns:cx8="http://schemas.microsoft.com/office/drawing/2016/5/14/chartex" xmlns:mc="http://schemas.openxmlformats.org/markup-compatibility/2006" xmlns:aink="http://schemas.microsoft.com/office/drawing/2016/ink" xmlns:am3d="http://schemas.microsoft.com/office/drawing/2017/model3d" xmlns:o="urn:schemas-microsoft-com:office:office" xmlns:r="http://schemas.openxmlformats.org/officeDocument/2006/relationships" xmlns:m="http://schemas.openxmlformats.org/officeDocument/2006/math" xmlns:v="urn:schemas-microsoft-com:vml" xmlns:wp14="http://schemas.microsoft.com/office/word/2010/wordprocessingDrawing" xmlns:wp="http://schemas.openxmlformats.org/drawingml/2006/wordprocessingDrawing" xmlns:w10="urn:schemas-microsoft-com:office:word" xmlns:w="http://schemas.openxmlformats.org/wordprocessingml/2006/main" xmlns:w14="http://schemas.microsoft.com/office/word/2010/wordml" xmlns:w15="http://schemas.microsoft.com/office/word/2012/wordml" xmlns:w16cex="http://schemas.microsoft.com/office/word/2018/wordml/cex" xmlns:w16cid="http://schemas.microsoft.com/office/word/2016/wordml/cid" xmlns:w16="http://schemas.microsoft.com/office/word/2018/wordml" xmlns:w16sdtdh="http://schemas.microsoft.com/office/word/2020/wordml/sdtdatahash" xmlns:w16se="http://schemas.microsoft.com/office/word/2015/wordml/symex" xmlns:wpg="http://schemas.microsoft.com/office/word/2010/wordprocessingGroup" xmlns:wpi="http://schemas.microsoft.com/office/word/2010/wordprocessingInk" xmlns:wne="http://schemas.microsoft.com/office/word/2006/wordml" xmlns:wps="http://schemas.microsoft.com/office/word/2010/wordprocessingShape" mc:Ignorable="w14 w15 w16se w16cid w16 w16cex w16sdtdh wp14">
   <w:p>
     <w:pPr>
       <w:pStyle w:val="Footer"/>
@@ -995,7 +1114,7 @@
 </file>
 
 <file path=word/footnotes.xml><?xml version="1.0" encoding="utf-8"?>
-<w:footnotes xmlns:wpc="http://schemas.microsoft.com/office/word/2010/wordprocessingCanvas" xmlns:cx="http://schemas.microsoft.com/office/drawing/2014/chartex" xmlns:cx1="http://schemas.microsoft.com/office/drawing/2015/9/8/chartex" xmlns:mc="http://schemas.openxmlformats.org/markup-compatibility/2006" xmlns:o="urn:schemas-microsoft-com:office:office" xmlns:r="http://schemas.openxmlformats.org/officeDocument/2006/relationships" xmlns:m="http://schemas.openxmlformats.org/officeDocument/2006/math" xmlns:v="urn:schemas-microsoft-com:vml" xmlns:wp14="http://schemas.microsoft.com/office/word/2010/wordprocessingDrawing" xmlns:wp="http://schemas.openxmlformats.org/drawingml/2006/wordprocessingDrawing" xmlns:w10="urn:schemas-microsoft-com:office:word" xmlns:w="http://schemas.openxmlformats.org/wordprocessingml/2006/main" xmlns:w14="http://schemas.microsoft.com/office/word/2010/wordml" xmlns:w15="http://schemas.microsoft.com/office/word/2012/wordml" xmlns:w16se="http://schemas.microsoft.com/office/word/2015/wordml/symex" xmlns:wpg="http://schemas.microsoft.com/office/word/2010/wordprocessingGroup" xmlns:wpi="http://schemas.microsoft.com/office/word/2010/wordprocessingInk" xmlns:wne="http://schemas.microsoft.com/office/word/2006/wordml" xmlns:wps="http://schemas.microsoft.com/office/word/2010/wordprocessingShape" mc:Ignorable="w14 w15 w16se wp14">
+<w:footnotes xmlns:wpc="http://schemas.microsoft.com/office/word/2010/wordprocessingCanvas" xmlns:cx="http://schemas.microsoft.com/office/drawing/2014/chartex" xmlns:cx1="http://schemas.microsoft.com/office/drawing/2015/9/8/chartex" xmlns:cx2="http://schemas.microsoft.com/office/drawing/2015/10/21/chartex" xmlns:cx3="http://schemas.microsoft.com/office/drawing/2016/5/9/chartex" xmlns:cx4="http://schemas.microsoft.com/office/drawing/2016/5/10/chartex" xmlns:cx5="http://schemas.microsoft.com/office/drawing/2016/5/11/chartex" xmlns:cx6="http://schemas.microsoft.com/office/drawing/2016/5/12/chartex" xmlns:cx7="http://schemas.microsoft.com/office/drawing/2016/5/13/chartex" xmlns:cx8="http://schemas.microsoft.com/office/drawing/2016/5/14/chartex" xmlns:mc="http://schemas.openxmlformats.org/markup-compatibility/2006" xmlns:aink="http://schemas.microsoft.com/office/drawing/2016/ink" xmlns:am3d="http://schemas.microsoft.com/office/drawing/2017/model3d" xmlns:o="urn:schemas-microsoft-com:office:office" xmlns:r="http://schemas.openxmlformats.org/officeDocument/2006/relationships" xmlns:m="http://schemas.openxmlformats.org/officeDocument/2006/math" xmlns:v="urn:schemas-microsoft-com:vml" xmlns:wp14="http://schemas.microsoft.com/office/word/2010/wordprocessingDrawing" xmlns:wp="http://schemas.openxmlformats.org/drawingml/2006/wordprocessingDrawing" xmlns:w10="urn:schemas-microsoft-com:office:word" xmlns:w="http://schemas.openxmlformats.org/wordprocessingml/2006/main" xmlns:w14="http://schemas.microsoft.com/office/word/2010/wordml" xmlns:w15="http://schemas.microsoft.com/office/word/2012/wordml" xmlns:w16cex="http://schemas.microsoft.com/office/word/2018/wordml/cex" xmlns:w16cid="http://schemas.microsoft.com/office/word/2016/wordml/cid" xmlns:w16="http://schemas.microsoft.com/office/word/2018/wordml" xmlns:w16sdtdh="http://schemas.microsoft.com/office/word/2020/wordml/sdtdatahash" xmlns:w16se="http://schemas.microsoft.com/office/word/2015/wordml/symex" xmlns:wpg="http://schemas.microsoft.com/office/word/2010/wordprocessingGroup" xmlns:wpi="http://schemas.microsoft.com/office/word/2010/wordprocessingInk" xmlns:wne="http://schemas.microsoft.com/office/word/2006/wordml" xmlns:wps="http://schemas.microsoft.com/office/word/2010/wordprocessingShape" mc:Ignorable="w14 w15 w16se w16cid w16 w16cex w16sdtdh wp14">
   <w:footnote w:type="separator" w:id="-1">
     <w:p>
       <w:r>
@@ -1014,7 +1133,7 @@
 </file>
 
 <file path=word/numbering.xml><?xml version="1.0" encoding="utf-8"?>
-<w:numbering xmlns:wpc="http://schemas.microsoft.com/office/word/2010/wordprocessingCanvas" xmlns:cx="http://schemas.microsoft.com/office/drawing/2014/chartex" xmlns:cx1="http://schemas.microsoft.com/office/drawing/2015/9/8/chartex" xmlns:mc="http://schemas.openxmlformats.org/markup-compatibility/2006" xmlns:o="urn:schemas-microsoft-com:office:office" xmlns:r="http://schemas.openxmlformats.org/officeDocument/2006/relationships" xmlns:m="http://schemas.openxmlformats.org/officeDocument/2006/math" xmlns:v="urn:schemas-microsoft-com:vml" xmlns:wp14="http://schemas.microsoft.com/office/word/2010/wordprocessingDrawing" xmlns:wp="http://schemas.openxmlformats.org/drawingml/2006/wordprocessingDrawing" xmlns:w10="urn:schemas-microsoft-com:office:word" xmlns:w="http://schemas.openxmlformats.org/wordprocessingml/2006/main" xmlns:w14="http://schemas.microsoft.com/office/word/2010/wordml" xmlns:w15="http://schemas.microsoft.com/office/word/2012/wordml" xmlns:w16se="http://schemas.microsoft.com/office/word/2015/wordml/symex" xmlns:wpg="http://schemas.microsoft.com/office/word/2010/wordprocessingGroup" xmlns:wpi="http://schemas.microsoft.com/office/word/2010/wordprocessingInk" xmlns:wne="http://schemas.microsoft.com/office/word/2006/wordml" xmlns:wps="http://schemas.microsoft.com/office/word/2010/wordprocessingShape" mc:Ignorable="w14 w15 w16se wp14">
+<w:numbering xmlns:wpc="http://schemas.microsoft.com/office/word/2010/wordprocessingCanvas" xmlns:cx="http://schemas.microsoft.com/office/drawing/2014/chartex" xmlns:cx1="http://schemas.microsoft.com/office/drawing/2015/9/8/chartex" xmlns:cx2="http://schemas.microsoft.com/office/drawing/2015/10/21/chartex" xmlns:cx3="http://schemas.microsoft.com/office/drawing/2016/5/9/chartex" xmlns:cx4="http://schemas.microsoft.com/office/drawing/2016/5/10/chartex" xmlns:cx5="http://schemas.microsoft.com/office/drawing/2016/5/11/chartex" xmlns:cx6="http://schemas.microsoft.com/office/drawing/2016/5/12/chartex" xmlns:cx7="http://schemas.microsoft.com/office/drawing/2016/5/13/chartex" xmlns:cx8="http://schemas.microsoft.com/office/drawing/2016/5/14/chartex" xmlns:mc="http://schemas.openxmlformats.org/markup-compatibility/2006" xmlns:aink="http://schemas.microsoft.com/office/drawing/2016/ink" xmlns:am3d="http://schemas.microsoft.com/office/drawing/2017/model3d" xmlns:o="urn:schemas-microsoft-com:office:office" xmlns:r="http://schemas.openxmlformats.org/officeDocument/2006/relationships" xmlns:m="http://schemas.openxmlformats.org/officeDocument/2006/math" xmlns:v="urn:schemas-microsoft-com:vml" xmlns:wp14="http://schemas.microsoft.com/office/word/2010/wordprocessingDrawing" xmlns:wp="http://schemas.openxmlformats.org/drawingml/2006/wordprocessingDrawing" xmlns:w10="urn:schemas-microsoft-com:office:word" xmlns:w="http://schemas.openxmlformats.org/wordprocessingml/2006/main" xmlns:w14="http://schemas.microsoft.com/office/word/2010/wordml" xmlns:w15="http://schemas.microsoft.com/office/word/2012/wordml" xmlns:w16cex="http://schemas.microsoft.com/office/word/2018/wordml/cex" xmlns:w16cid="http://schemas.microsoft.com/office/word/2016/wordml/cid" xmlns:w16="http://schemas.microsoft.com/office/word/2018/wordml" xmlns:w16sdtdh="http://schemas.microsoft.com/office/word/2020/wordml/sdtdatahash" xmlns:w16se="http://schemas.microsoft.com/office/word/2015/wordml/symex" xmlns:wpg="http://schemas.microsoft.com/office/word/2010/wordprocessingGroup" xmlns:wpi="http://schemas.microsoft.com/office/word/2010/wordprocessingInk" xmlns:wne="http://schemas.microsoft.com/office/word/2006/wordml" xmlns:wps="http://schemas.microsoft.com/office/word/2010/wordprocessingShape" mc:Ignorable="w14 w15 w16se w16cid w16 w16cex w16sdtdh wp14">
   <w:abstractNum w:abstractNumId="0" w15:restartNumberingAfterBreak="0">
     <w:nsid w:val="359B3042"/>
     <w:multiLevelType w:val="hybridMultilevel"/>
@@ -1373,7 +1492,7 @@
 </file>
 
 <file path=word/people.xml><?xml version="1.0" encoding="utf-8"?>
-<w15:people xmlns:wpc="http://schemas.microsoft.com/office/word/2010/wordprocessingCanvas" xmlns:cx="http://schemas.microsoft.com/office/drawing/2014/chartex" xmlns:cx1="http://schemas.microsoft.com/office/drawing/2015/9/8/chartex" xmlns:mc="http://schemas.openxmlformats.org/markup-compatibility/2006" xmlns:o="urn:schemas-microsoft-com:office:office" xmlns:r="http://schemas.openxmlformats.org/officeDocument/2006/relationships" xmlns:m="http://schemas.openxmlformats.org/officeDocument/2006/math" xmlns:v="urn:schemas-microsoft-com:vml" xmlns:wp14="http://schemas.microsoft.com/office/word/2010/wordprocessingDrawing" xmlns:wp="http://schemas.openxmlformats.org/drawingml/2006/wordprocessingDrawing" xmlns:w10="urn:schemas-microsoft-com:office:word" xmlns:w="http://schemas.openxmlformats.org/wordprocessingml/2006/main" xmlns:w14="http://schemas.microsoft.com/office/word/2010/wordml" xmlns:w15="http://schemas.microsoft.com/office/word/2012/wordml" xmlns:w16se="http://schemas.microsoft.com/office/word/2015/wordml/symex" xmlns:wpg="http://schemas.microsoft.com/office/word/2010/wordprocessingGroup" xmlns:wpi="http://schemas.microsoft.com/office/word/2010/wordprocessingInk" xmlns:wne="http://schemas.microsoft.com/office/word/2006/wordml" xmlns:wps="http://schemas.microsoft.com/office/word/2010/wordprocessingShape" mc:Ignorable="w14 w15 w16se wp14">
+<w15:people xmlns:wpc="http://schemas.microsoft.com/office/word/2010/wordprocessingCanvas" xmlns:cx="http://schemas.microsoft.com/office/drawing/2014/chartex" xmlns:cx1="http://schemas.microsoft.com/office/drawing/2015/9/8/chartex" xmlns:cx2="http://schemas.microsoft.com/office/drawing/2015/10/21/chartex" xmlns:cx3="http://schemas.microsoft.com/office/drawing/2016/5/9/chartex" xmlns:cx4="http://schemas.microsoft.com/office/drawing/2016/5/10/chartex" xmlns:cx5="http://schemas.microsoft.com/office/drawing/2016/5/11/chartex" xmlns:cx6="http://schemas.microsoft.com/office/drawing/2016/5/12/chartex" xmlns:cx7="http://schemas.microsoft.com/office/drawing/2016/5/13/chartex" xmlns:cx8="http://schemas.microsoft.com/office/drawing/2016/5/14/chartex" xmlns:mc="http://schemas.openxmlformats.org/markup-compatibility/2006" xmlns:aink="http://schemas.microsoft.com/office/drawing/2016/ink" xmlns:am3d="http://schemas.microsoft.com/office/drawing/2017/model3d" xmlns:o="urn:schemas-microsoft-com:office:office" xmlns:r="http://schemas.openxmlformats.org/officeDocument/2006/relationships" xmlns:m="http://schemas.openxmlformats.org/officeDocument/2006/math" xmlns:v="urn:schemas-microsoft-com:vml" xmlns:wp14="http://schemas.microsoft.com/office/word/2010/wordprocessingDrawing" xmlns:wp="http://schemas.openxmlformats.org/drawingml/2006/wordprocessingDrawing" xmlns:w10="urn:schemas-microsoft-com:office:word" xmlns:w="http://schemas.openxmlformats.org/wordprocessingml/2006/main" xmlns:w14="http://schemas.microsoft.com/office/word/2010/wordml" xmlns:w15="http://schemas.microsoft.com/office/word/2012/wordml" xmlns:w16cex="http://schemas.microsoft.com/office/word/2018/wordml/cex" xmlns:w16cid="http://schemas.microsoft.com/office/word/2016/wordml/cid" xmlns:w16="http://schemas.microsoft.com/office/word/2018/wordml" xmlns:w16sdtdh="http://schemas.microsoft.com/office/word/2020/wordml/sdtdatahash" xmlns:w16se="http://schemas.microsoft.com/office/word/2015/wordml/symex" xmlns:wpg="http://schemas.microsoft.com/office/word/2010/wordprocessingGroup" xmlns:wpi="http://schemas.microsoft.com/office/word/2010/wordprocessingInk" xmlns:wne="http://schemas.microsoft.com/office/word/2006/wordml" xmlns:wps="http://schemas.microsoft.com/office/word/2010/wordprocessingShape" mc:Ignorable="w14 w15 w16se w16cid w16 w16cex w16sdtdh wp14">
   <w15:person w15:author="Vahid Garousi">
     <w15:presenceInfo w15:providerId="AD" w15:userId="S-1-5-21-476420768-1078434574-3432443940-28244"/>
   </w15:person>
@@ -1381,7 +1500,7 @@
 </file>
 
 <file path=word/styles.xml><?xml version="1.0" encoding="utf-8"?>
-<w:styles xmlns:mc="http://schemas.openxmlformats.org/markup-compatibility/2006" xmlns:r="http://schemas.openxmlformats.org/officeDocument/2006/relationships" xmlns:w="http://schemas.openxmlformats.org/wordprocessingml/2006/main" xmlns:w14="http://schemas.microsoft.com/office/word/2010/wordml" xmlns:w15="http://schemas.microsoft.com/office/word/2012/wordml" xmlns:w16se="http://schemas.microsoft.com/office/word/2015/wordml/symex" mc:Ignorable="w14 w15 w16se">
+<w:styles xmlns:mc="http://schemas.openxmlformats.org/markup-compatibility/2006" xmlns:r="http://schemas.openxmlformats.org/officeDocument/2006/relationships" xmlns:w="http://schemas.openxmlformats.org/wordprocessingml/2006/main" xmlns:w14="http://schemas.microsoft.com/office/word/2010/wordml" xmlns:w15="http://schemas.microsoft.com/office/word/2012/wordml" xmlns:w16cex="http://schemas.microsoft.com/office/word/2018/wordml/cex" xmlns:w16cid="http://schemas.microsoft.com/office/word/2016/wordml/cid" xmlns:w16="http://schemas.microsoft.com/office/word/2018/wordml" xmlns:w16sdtdh="http://schemas.microsoft.com/office/word/2020/wordml/sdtdatahash" xmlns:w16se="http://schemas.microsoft.com/office/word/2015/wordml/symex" mc:Ignorable="w14 w15 w16se w16cid w16 w16cex w16sdtdh">
   <w:docDefaults>
     <w:rPrDefault>
       <w:rPr>
@@ -1391,7 +1510,7 @@
     </w:rPrDefault>
     <w:pPrDefault/>
   </w:docDefaults>
-  <w:latentStyles w:defLockedState="0" w:defUIPriority="0" w:defSemiHidden="0" w:defUnhideWhenUsed="0" w:defQFormat="0" w:count="371">
+  <w:latentStyles w:defLockedState="0" w:defUIPriority="0" w:defSemiHidden="0" w:defUnhideWhenUsed="0" w:defQFormat="0" w:count="376">
     <w:lsdException w:name="Normal" w:qFormat="1"/>
     <w:lsdException w:name="heading 1" w:qFormat="1"/>
     <w:lsdException w:name="heading 2" w:qFormat="1"/>
@@ -1401,7 +1520,12 @@
     <w:lsdException w:name="toc 3" w:uiPriority="39"/>
     <w:lsdException w:name="caption" w:qFormat="1"/>
     <w:lsdException w:name="Hyperlink" w:uiPriority="99"/>
-    <w:lsdException w:name="Normal Table" w:semiHidden="1" w:unhideWhenUsed="1"/>
+    <w:lsdException w:name="HTML Keyboard" w:semiHidden="1" w:unhideWhenUsed="1"/>
+    <w:lsdException w:name="annotation subject" w:semiHidden="1" w:unhideWhenUsed="1"/>
+    <w:lsdException w:name="No List" w:semiHidden="1" w:unhideWhenUsed="1"/>
+    <w:lsdException w:name="Outline List 1" w:semiHidden="1" w:unhideWhenUsed="1"/>
+    <w:lsdException w:name="Outline List 2" w:semiHidden="1" w:unhideWhenUsed="1"/>
+    <w:lsdException w:name="Outline List 3" w:semiHidden="1" w:unhideWhenUsed="1"/>
     <w:lsdException w:name="Table Simple 1" w:semiHidden="1" w:unhideWhenUsed="1"/>
     <w:lsdException w:name="Table Simple 2" w:semiHidden="1" w:unhideWhenUsed="1"/>
     <w:lsdException w:name="Table Simple 3" w:semiHidden="1" w:unhideWhenUsed="1"/>
@@ -1439,11 +1563,9 @@
     <w:lsdException w:name="Table Contemporary" w:semiHidden="1" w:unhideWhenUsed="1"/>
     <w:lsdException w:name="Table Elegant" w:semiHidden="1" w:unhideWhenUsed="1"/>
     <w:lsdException w:name="Table Professional" w:semiHidden="1" w:unhideWhenUsed="1"/>
-    <w:lsdException w:name="Table Subtle 1" w:semiHidden="1" w:unhideWhenUsed="1"/>
     <w:lsdException w:name="Table Subtle 2" w:semiHidden="1" w:unhideWhenUsed="1"/>
     <w:lsdException w:name="Table Web 1" w:semiHidden="1" w:unhideWhenUsed="1"/>
-    <w:lsdException w:name="Table Web 2" w:semiHidden="1" w:unhideWhenUsed="1"/>
-    <w:lsdException w:name="Table Web 3" w:semiHidden="1" w:unhideWhenUsed="1"/>
+    <w:lsdException w:name="Balloon Text" w:semiHidden="1" w:unhideWhenUsed="1"/>
     <w:lsdException w:name="Table Theme" w:semiHidden="1" w:unhideWhenUsed="1"/>
     <w:lsdException w:name="Placeholder Text" w:semiHidden="1" w:uiPriority="99"/>
     <w:lsdException w:name="No Spacing" w:uiPriority="1"/>
@@ -1660,6 +1782,11 @@
     <w:lsdException w:name="List Table 5 Dark Accent 6" w:uiPriority="50"/>
     <w:lsdException w:name="List Table 6 Colorful Accent 6" w:uiPriority="51"/>
     <w:lsdException w:name="List Table 7 Colorful Accent 6" w:uiPriority="52"/>
+    <w:lsdException w:name="Mention" w:semiHidden="1" w:uiPriority="99" w:unhideWhenUsed="1"/>
+    <w:lsdException w:name="Smart Hyperlink" w:semiHidden="1" w:uiPriority="99" w:unhideWhenUsed="1"/>
+    <w:lsdException w:name="Hashtag" w:semiHidden="1" w:uiPriority="99" w:unhideWhenUsed="1"/>
+    <w:lsdException w:name="Unresolved Mention" w:semiHidden="1" w:uiPriority="99" w:unhideWhenUsed="1"/>
+    <w:lsdException w:name="Smart Link" w:semiHidden="1" w:uiPriority="99" w:unhideWhenUsed="1"/>
   </w:latentStyles>
   <w:style w:type="paragraph" w:default="1" w:styleId="Normal">
     <w:name w:val="Normal"/>

</xml_diff>

<commit_message>
Test Cases made for getLowerBound and getUpperBound
</commit_message>
<xml_diff>
--- a/Lab 2 - Report Template.docx
+++ b/Lab 2 - Report Template.docx
@@ -439,6 +439,802 @@
       </w:r>
     </w:p>
     <w:p/>
+    <w:p/>
+    <w:p/>
+    <w:p/>
+    <w:p/>
+    <w:p/>
+    <w:p/>
+    <w:p/>
+    <w:p/>
+    <w:p/>
+    <w:p/>
+    <w:p>
+      <w:proofErr w:type="spellStart"/>
+      <w:r>
+        <w:lastRenderedPageBreak/>
+        <w:t>JFreeChart</w:t>
+      </w:r>
+      <w:proofErr w:type="spellEnd"/>
+      <w:r>
+        <w:t xml:space="preserve"> – Class </w:t>
+      </w:r>
+      <w:proofErr w:type="spellStart"/>
+      <w:proofErr w:type="gramStart"/>
+      <w:r>
+        <w:t>org.jfree</w:t>
+      </w:r>
+      <w:proofErr w:type="gramEnd"/>
+      <w:r>
+        <w:t>.data.Range</w:t>
+      </w:r>
+      <w:proofErr w:type="spellEnd"/>
+    </w:p>
+    <w:p>
+      <w:r>
+        <w:drawing>
+          <wp:inline distT="0" distB="0" distL="0" distR="0" wp14:anchorId="61197EDF" wp14:editId="2A250F0C">
+            <wp:extent cx="4810796" cy="1571844"/>
+            <wp:effectExtent l="0" t="0" r="8890" b="9525"/>
+            <wp:docPr id="1" name="Picture 1" descr="Text&#10;&#10;Description automatically generated"/>
+            <wp:cNvGraphicFramePr>
+              <a:graphicFrameLocks xmlns:a="http://schemas.openxmlformats.org/drawingml/2006/main" noChangeAspect="1"/>
+            </wp:cNvGraphicFramePr>
+            <a:graphic xmlns:a="http://schemas.openxmlformats.org/drawingml/2006/main">
+              <a:graphicData uri="http://schemas.openxmlformats.org/drawingml/2006/picture">
+                <pic:pic xmlns:pic="http://schemas.openxmlformats.org/drawingml/2006/picture">
+                  <pic:nvPicPr>
+                    <pic:cNvPr id="1" name="Picture 1" descr="Text&#10;&#10;Description automatically generated"/>
+                    <pic:cNvPicPr/>
+                  </pic:nvPicPr>
+                  <pic:blipFill>
+                    <a:blip r:embed="rId7"/>
+                    <a:stretch>
+                      <a:fillRect/>
+                    </a:stretch>
+                  </pic:blipFill>
+                  <pic:spPr>
+                    <a:xfrm>
+                      <a:off x="0" y="0"/>
+                      <a:ext cx="4810796" cy="1571844"/>
+                    </a:xfrm>
+                    <a:prstGeom prst="rect">
+                      <a:avLst/>
+                    </a:prstGeom>
+                  </pic:spPr>
+                </pic:pic>
+              </a:graphicData>
+            </a:graphic>
+          </wp:inline>
+        </w:drawing>
+      </w:r>
+    </w:p>
+    <w:p>
+      <w:r>
+        <w:t>No input parameters, but Range object has two attributes upper and lower, we can derive test cases from different ranges:</w:t>
+      </w:r>
+    </w:p>
+    <w:p>
+      <w:pPr>
+        <w:pStyle w:val="ListParagraph"/>
+        <w:numPr>
+          <w:ilvl w:val="0"/>
+          <w:numId w:val="5"/>
+        </w:numPr>
+      </w:pPr>
+      <w:r>
+        <w:t>When upper and lower are the same and positive</w:t>
+      </w:r>
+    </w:p>
+    <w:p>
+      <w:pPr>
+        <w:pStyle w:val="ListParagraph"/>
+        <w:numPr>
+          <w:ilvl w:val="0"/>
+          <w:numId w:val="5"/>
+        </w:numPr>
+      </w:pPr>
+      <w:r>
+        <w:t>When upper and lower are the same and negative</w:t>
+      </w:r>
+    </w:p>
+    <w:p>
+      <w:r>
+        <w:t>In cases where the upper and lower values are different:</w:t>
+      </w:r>
+    </w:p>
+    <w:p>
+      <w:pPr>
+        <w:pStyle w:val="ListParagraph"/>
+        <w:numPr>
+          <w:ilvl w:val="0"/>
+          <w:numId w:val="5"/>
+        </w:numPr>
+      </w:pPr>
+      <w:r>
+        <w:t>When upper and lower are both positive</w:t>
+      </w:r>
+    </w:p>
+    <w:p>
+      <w:pPr>
+        <w:pStyle w:val="ListParagraph"/>
+        <w:numPr>
+          <w:ilvl w:val="0"/>
+          <w:numId w:val="5"/>
+        </w:numPr>
+      </w:pPr>
+      <w:r>
+        <w:t>When upper is a positive number and lower is a negative number</w:t>
+      </w:r>
+    </w:p>
+    <w:p>
+      <w:pPr>
+        <w:pStyle w:val="ListParagraph"/>
+        <w:numPr>
+          <w:ilvl w:val="0"/>
+          <w:numId w:val="5"/>
+        </w:numPr>
+      </w:pPr>
+      <w:r>
+        <w:t>When both upper and lower and negative numbers</w:t>
+      </w:r>
+    </w:p>
+    <w:tbl>
+      <w:tblPr>
+        <w:tblStyle w:val="TableGrid"/>
+        <w:tblW w:w="0" w:type="auto"/>
+        <w:tblLook w:val="04A0" w:firstRow="1" w:lastRow="0" w:firstColumn="1" w:lastColumn="0" w:noHBand="0" w:noVBand="1"/>
+      </w:tblPr>
+      <w:tblGrid>
+        <w:gridCol w:w="2338"/>
+        <w:gridCol w:w="2338"/>
+        <w:gridCol w:w="2338"/>
+        <w:gridCol w:w="2338"/>
+      </w:tblGrid>
+      <w:tr>
+        <w:tc>
+          <w:tcPr>
+            <w:tcW w:w="2338" w:type="dxa"/>
+            <w:vMerge w:val="restart"/>
+          </w:tcPr>
+          <w:p>
+            <w:r>
+              <w:t>TC</w:t>
+            </w:r>
+          </w:p>
+        </w:tc>
+        <w:tc>
+          <w:tcPr>
+            <w:tcW w:w="4676" w:type="dxa"/>
+            <w:gridSpan w:val="2"/>
+          </w:tcPr>
+          <w:p>
+            <w:r>
+              <w:t>Inputs</w:t>
+            </w:r>
+          </w:p>
+        </w:tc>
+        <w:tc>
+          <w:tcPr>
+            <w:tcW w:w="2338" w:type="dxa"/>
+            <w:vMerge w:val="restart"/>
+          </w:tcPr>
+          <w:p>
+            <w:r>
+              <w:t>Expected Output</w:t>
+            </w:r>
+          </w:p>
+        </w:tc>
+      </w:tr>
+      <w:tr>
+        <w:tc>
+          <w:tcPr>
+            <w:tcW w:w="2338" w:type="dxa"/>
+            <w:vMerge/>
+          </w:tcPr>
+          <w:p/>
+        </w:tc>
+        <w:tc>
+          <w:tcPr>
+            <w:tcW w:w="2338" w:type="dxa"/>
+          </w:tcPr>
+          <w:p>
+            <w:r>
+              <w:t>Lower</w:t>
+            </w:r>
+          </w:p>
+        </w:tc>
+        <w:tc>
+          <w:tcPr>
+            <w:tcW w:w="2338" w:type="dxa"/>
+          </w:tcPr>
+          <w:p>
+            <w:r>
+              <w:t xml:space="preserve">Upper </w:t>
+            </w:r>
+          </w:p>
+        </w:tc>
+        <w:tc>
+          <w:tcPr>
+            <w:tcW w:w="2338" w:type="dxa"/>
+            <w:vMerge/>
+          </w:tcPr>
+          <w:p/>
+        </w:tc>
+      </w:tr>
+      <w:tr>
+        <w:tc>
+          <w:tcPr>
+            <w:tcW w:w="2338" w:type="dxa"/>
+          </w:tcPr>
+          <w:p>
+            <w:r>
+              <w:t>1</w:t>
+            </w:r>
+          </w:p>
+        </w:tc>
+        <w:tc>
+          <w:tcPr>
+            <w:tcW w:w="2338" w:type="dxa"/>
+          </w:tcPr>
+          <w:p>
+            <w:r>
+              <w:t>5</w:t>
+            </w:r>
+          </w:p>
+        </w:tc>
+        <w:tc>
+          <w:tcPr>
+            <w:tcW w:w="2338" w:type="dxa"/>
+          </w:tcPr>
+          <w:p>
+            <w:r>
+              <w:t>5</w:t>
+            </w:r>
+          </w:p>
+        </w:tc>
+        <w:tc>
+          <w:tcPr>
+            <w:tcW w:w="2338" w:type="dxa"/>
+          </w:tcPr>
+          <w:p>
+            <w:r>
+              <w:t>5</w:t>
+            </w:r>
+          </w:p>
+        </w:tc>
+      </w:tr>
+      <w:tr>
+        <w:tc>
+          <w:tcPr>
+            <w:tcW w:w="2338" w:type="dxa"/>
+          </w:tcPr>
+          <w:p>
+            <w:r>
+              <w:t>2</w:t>
+            </w:r>
+          </w:p>
+        </w:tc>
+        <w:tc>
+          <w:tcPr>
+            <w:tcW w:w="2338" w:type="dxa"/>
+          </w:tcPr>
+          <w:p>
+            <w:r>
+              <w:t>-8</w:t>
+            </w:r>
+          </w:p>
+        </w:tc>
+        <w:tc>
+          <w:tcPr>
+            <w:tcW w:w="2338" w:type="dxa"/>
+          </w:tcPr>
+          <w:p>
+            <w:r>
+              <w:t>-8</w:t>
+            </w:r>
+          </w:p>
+        </w:tc>
+        <w:tc>
+          <w:tcPr>
+            <w:tcW w:w="2338" w:type="dxa"/>
+          </w:tcPr>
+          <w:p>
+            <w:r>
+              <w:t>-8</w:t>
+            </w:r>
+          </w:p>
+        </w:tc>
+      </w:tr>
+      <w:tr>
+        <w:tc>
+          <w:tcPr>
+            <w:tcW w:w="2338" w:type="dxa"/>
+          </w:tcPr>
+          <w:p>
+            <w:r>
+              <w:t>3</w:t>
+            </w:r>
+          </w:p>
+        </w:tc>
+        <w:tc>
+          <w:tcPr>
+            <w:tcW w:w="2338" w:type="dxa"/>
+          </w:tcPr>
+          <w:p>
+            <w:r>
+              <w:t>3</w:t>
+            </w:r>
+          </w:p>
+        </w:tc>
+        <w:tc>
+          <w:tcPr>
+            <w:tcW w:w="2338" w:type="dxa"/>
+          </w:tcPr>
+          <w:p>
+            <w:r>
+              <w:t>9</w:t>
+            </w:r>
+          </w:p>
+        </w:tc>
+        <w:tc>
+          <w:tcPr>
+            <w:tcW w:w="2338" w:type="dxa"/>
+          </w:tcPr>
+          <w:p>
+            <w:r>
+              <w:t>9</w:t>
+            </w:r>
+          </w:p>
+        </w:tc>
+      </w:tr>
+      <w:tr>
+        <w:tc>
+          <w:tcPr>
+            <w:tcW w:w="2338" w:type="dxa"/>
+          </w:tcPr>
+          <w:p>
+            <w:r>
+              <w:t>4</w:t>
+            </w:r>
+          </w:p>
+        </w:tc>
+        <w:tc>
+          <w:tcPr>
+            <w:tcW w:w="2338" w:type="dxa"/>
+          </w:tcPr>
+          <w:p>
+            <w:r>
+              <w:t>-4</w:t>
+            </w:r>
+          </w:p>
+        </w:tc>
+        <w:tc>
+          <w:tcPr>
+            <w:tcW w:w="2338" w:type="dxa"/>
+          </w:tcPr>
+          <w:p>
+            <w:r>
+              <w:t>6</w:t>
+            </w:r>
+          </w:p>
+        </w:tc>
+        <w:tc>
+          <w:tcPr>
+            <w:tcW w:w="2338" w:type="dxa"/>
+          </w:tcPr>
+          <w:p>
+            <w:r>
+              <w:t>6</w:t>
+            </w:r>
+          </w:p>
+        </w:tc>
+      </w:tr>
+      <w:tr>
+        <w:tc>
+          <w:tcPr>
+            <w:tcW w:w="2338" w:type="dxa"/>
+          </w:tcPr>
+          <w:p>
+            <w:r>
+              <w:t>5</w:t>
+            </w:r>
+          </w:p>
+        </w:tc>
+        <w:tc>
+          <w:tcPr>
+            <w:tcW w:w="2338" w:type="dxa"/>
+          </w:tcPr>
+          <w:p>
+            <w:r>
+              <w:t>-7</w:t>
+            </w:r>
+          </w:p>
+        </w:tc>
+        <w:tc>
+          <w:tcPr>
+            <w:tcW w:w="2338" w:type="dxa"/>
+          </w:tcPr>
+          <w:p>
+            <w:r>
+              <w:t>-3</w:t>
+            </w:r>
+          </w:p>
+        </w:tc>
+        <w:tc>
+          <w:tcPr>
+            <w:tcW w:w="2338" w:type="dxa"/>
+          </w:tcPr>
+          <w:p>
+            <w:r>
+              <w:t>-3</w:t>
+            </w:r>
+          </w:p>
+        </w:tc>
+      </w:tr>
+    </w:tbl>
+    <w:p>
+      <w:r>
+        <w:drawing>
+          <wp:inline distT="0" distB="0" distL="0" distR="0" wp14:anchorId="20B901C8" wp14:editId="748612A5">
+            <wp:extent cx="3381847" cy="1571844"/>
+            <wp:effectExtent l="0" t="0" r="9525" b="9525"/>
+            <wp:docPr id="2" name="Picture 2" descr="Graphical user interface, text, application&#10;&#10;Description automatically generated"/>
+            <wp:cNvGraphicFramePr>
+              <a:graphicFrameLocks xmlns:a="http://schemas.openxmlformats.org/drawingml/2006/main" noChangeAspect="1"/>
+            </wp:cNvGraphicFramePr>
+            <a:graphic xmlns:a="http://schemas.openxmlformats.org/drawingml/2006/main">
+              <a:graphicData uri="http://schemas.openxmlformats.org/drawingml/2006/picture">
+                <pic:pic xmlns:pic="http://schemas.openxmlformats.org/drawingml/2006/picture">
+                  <pic:nvPicPr>
+                    <pic:cNvPr id="2" name="Picture 2" descr="Graphical user interface, text, application&#10;&#10;Description automatically generated"/>
+                    <pic:cNvPicPr/>
+                  </pic:nvPicPr>
+                  <pic:blipFill>
+                    <a:blip r:embed="rId8"/>
+                    <a:stretch>
+                      <a:fillRect/>
+                    </a:stretch>
+                  </pic:blipFill>
+                  <pic:spPr>
+                    <a:xfrm>
+                      <a:off x="0" y="0"/>
+                      <a:ext cx="3381847" cy="1571844"/>
+                    </a:xfrm>
+                    <a:prstGeom prst="rect">
+                      <a:avLst/>
+                    </a:prstGeom>
+                  </pic:spPr>
+                </pic:pic>
+              </a:graphicData>
+            </a:graphic>
+          </wp:inline>
+        </w:drawing>
+      </w:r>
+    </w:p>
+    <w:p>
+      <w:r>
+        <w:t xml:space="preserve">Provides the same functionality as </w:t>
+      </w:r>
+      <w:proofErr w:type="spellStart"/>
+      <w:proofErr w:type="gramStart"/>
+      <w:r>
+        <w:t>getUpperBound</w:t>
+      </w:r>
+      <w:proofErr w:type="spellEnd"/>
+      <w:r>
+        <w:t>, but</w:t>
+      </w:r>
+      <w:proofErr w:type="gramEnd"/>
+      <w:r>
+        <w:t xml:space="preserve"> returns the lower bound instead. We can use the same ranges with a different expected outcome:</w:t>
+      </w:r>
+    </w:p>
+    <w:tbl>
+      <w:tblPr>
+        <w:tblStyle w:val="TableGrid"/>
+        <w:tblW w:w="0" w:type="auto"/>
+        <w:tblLook w:val="04A0" w:firstRow="1" w:lastRow="0" w:firstColumn="1" w:lastColumn="0" w:noHBand="0" w:noVBand="1"/>
+      </w:tblPr>
+      <w:tblGrid>
+        <w:gridCol w:w="2338"/>
+        <w:gridCol w:w="2338"/>
+        <w:gridCol w:w="2338"/>
+        <w:gridCol w:w="2338"/>
+      </w:tblGrid>
+      <w:tr>
+        <w:tc>
+          <w:tcPr>
+            <w:tcW w:w="2338" w:type="dxa"/>
+            <w:vMerge w:val="restart"/>
+          </w:tcPr>
+          <w:p>
+            <w:r>
+              <w:lastRenderedPageBreak/>
+              <w:t>TC</w:t>
+            </w:r>
+          </w:p>
+        </w:tc>
+        <w:tc>
+          <w:tcPr>
+            <w:tcW w:w="4676" w:type="dxa"/>
+            <w:gridSpan w:val="2"/>
+          </w:tcPr>
+          <w:p>
+            <w:r>
+              <w:t>Inputs</w:t>
+            </w:r>
+          </w:p>
+        </w:tc>
+        <w:tc>
+          <w:tcPr>
+            <w:tcW w:w="2338" w:type="dxa"/>
+            <w:vMerge w:val="restart"/>
+          </w:tcPr>
+          <w:p>
+            <w:r>
+              <w:t>Expected Output</w:t>
+            </w:r>
+          </w:p>
+        </w:tc>
+      </w:tr>
+      <w:tr>
+        <w:tc>
+          <w:tcPr>
+            <w:tcW w:w="2338" w:type="dxa"/>
+            <w:vMerge/>
+          </w:tcPr>
+          <w:p/>
+        </w:tc>
+        <w:tc>
+          <w:tcPr>
+            <w:tcW w:w="2338" w:type="dxa"/>
+          </w:tcPr>
+          <w:p>
+            <w:r>
+              <w:t>Lower</w:t>
+            </w:r>
+          </w:p>
+        </w:tc>
+        <w:tc>
+          <w:tcPr>
+            <w:tcW w:w="2338" w:type="dxa"/>
+          </w:tcPr>
+          <w:p>
+            <w:r>
+              <w:t xml:space="preserve">Upper </w:t>
+            </w:r>
+          </w:p>
+        </w:tc>
+        <w:tc>
+          <w:tcPr>
+            <w:tcW w:w="2338" w:type="dxa"/>
+            <w:vMerge/>
+          </w:tcPr>
+          <w:p/>
+        </w:tc>
+      </w:tr>
+      <w:tr>
+        <w:tc>
+          <w:tcPr>
+            <w:tcW w:w="2338" w:type="dxa"/>
+          </w:tcPr>
+          <w:p>
+            <w:r>
+              <w:t>1</w:t>
+            </w:r>
+          </w:p>
+        </w:tc>
+        <w:tc>
+          <w:tcPr>
+            <w:tcW w:w="2338" w:type="dxa"/>
+          </w:tcPr>
+          <w:p>
+            <w:r>
+              <w:t>5</w:t>
+            </w:r>
+          </w:p>
+        </w:tc>
+        <w:tc>
+          <w:tcPr>
+            <w:tcW w:w="2338" w:type="dxa"/>
+          </w:tcPr>
+          <w:p>
+            <w:r>
+              <w:t>5</w:t>
+            </w:r>
+          </w:p>
+        </w:tc>
+        <w:tc>
+          <w:tcPr>
+            <w:tcW w:w="2338" w:type="dxa"/>
+          </w:tcPr>
+          <w:p>
+            <w:r>
+              <w:t>5</w:t>
+            </w:r>
+          </w:p>
+        </w:tc>
+      </w:tr>
+      <w:tr>
+        <w:tc>
+          <w:tcPr>
+            <w:tcW w:w="2338" w:type="dxa"/>
+          </w:tcPr>
+          <w:p>
+            <w:r>
+              <w:t>2</w:t>
+            </w:r>
+          </w:p>
+        </w:tc>
+        <w:tc>
+          <w:tcPr>
+            <w:tcW w:w="2338" w:type="dxa"/>
+          </w:tcPr>
+          <w:p>
+            <w:r>
+              <w:t>-8</w:t>
+            </w:r>
+          </w:p>
+        </w:tc>
+        <w:tc>
+          <w:tcPr>
+            <w:tcW w:w="2338" w:type="dxa"/>
+          </w:tcPr>
+          <w:p>
+            <w:r>
+              <w:t>-8</w:t>
+            </w:r>
+          </w:p>
+        </w:tc>
+        <w:tc>
+          <w:tcPr>
+            <w:tcW w:w="2338" w:type="dxa"/>
+          </w:tcPr>
+          <w:p>
+            <w:r>
+              <w:t>-8</w:t>
+            </w:r>
+          </w:p>
+        </w:tc>
+      </w:tr>
+      <w:tr>
+        <w:tc>
+          <w:tcPr>
+            <w:tcW w:w="2338" w:type="dxa"/>
+          </w:tcPr>
+          <w:p>
+            <w:r>
+              <w:t>3</w:t>
+            </w:r>
+          </w:p>
+        </w:tc>
+        <w:tc>
+          <w:tcPr>
+            <w:tcW w:w="2338" w:type="dxa"/>
+          </w:tcPr>
+          <w:p>
+            <w:r>
+              <w:t>3</w:t>
+            </w:r>
+          </w:p>
+        </w:tc>
+        <w:tc>
+          <w:tcPr>
+            <w:tcW w:w="2338" w:type="dxa"/>
+          </w:tcPr>
+          <w:p>
+            <w:r>
+              <w:t>9</w:t>
+            </w:r>
+          </w:p>
+        </w:tc>
+        <w:tc>
+          <w:tcPr>
+            <w:tcW w:w="2338" w:type="dxa"/>
+          </w:tcPr>
+          <w:p>
+            <w:r>
+              <w:t>3</w:t>
+            </w:r>
+          </w:p>
+        </w:tc>
+      </w:tr>
+      <w:tr>
+        <w:tc>
+          <w:tcPr>
+            <w:tcW w:w="2338" w:type="dxa"/>
+          </w:tcPr>
+          <w:p>
+            <w:r>
+              <w:t>4</w:t>
+            </w:r>
+          </w:p>
+        </w:tc>
+        <w:tc>
+          <w:tcPr>
+            <w:tcW w:w="2338" w:type="dxa"/>
+          </w:tcPr>
+          <w:p>
+            <w:r>
+              <w:t>-4</w:t>
+            </w:r>
+          </w:p>
+        </w:tc>
+        <w:tc>
+          <w:tcPr>
+            <w:tcW w:w="2338" w:type="dxa"/>
+          </w:tcPr>
+          <w:p>
+            <w:r>
+              <w:t>6</w:t>
+            </w:r>
+          </w:p>
+        </w:tc>
+        <w:tc>
+          <w:tcPr>
+            <w:tcW w:w="2338" w:type="dxa"/>
+          </w:tcPr>
+          <w:p>
+            <w:r>
+              <w:t>-4</w:t>
+            </w:r>
+          </w:p>
+        </w:tc>
+      </w:tr>
+      <w:tr>
+        <w:tc>
+          <w:tcPr>
+            <w:tcW w:w="2338" w:type="dxa"/>
+          </w:tcPr>
+          <w:p>
+            <w:r>
+              <w:t>5</w:t>
+            </w:r>
+          </w:p>
+        </w:tc>
+        <w:tc>
+          <w:tcPr>
+            <w:tcW w:w="2338" w:type="dxa"/>
+          </w:tcPr>
+          <w:p>
+            <w:r>
+              <w:t>-7</w:t>
+            </w:r>
+          </w:p>
+        </w:tc>
+        <w:tc>
+          <w:tcPr>
+            <w:tcW w:w="2338" w:type="dxa"/>
+          </w:tcPr>
+          <w:p>
+            <w:r>
+              <w:t>-3</w:t>
+            </w:r>
+          </w:p>
+        </w:tc>
+        <w:tc>
+          <w:tcPr>
+            <w:tcW w:w="2338" w:type="dxa"/>
+          </w:tcPr>
+          <w:p>
+            <w:r>
+              <w:t>-</w:t>
+            </w:r>
+            <w:r>
+              <w:t>7</w:t>
+            </w:r>
+          </w:p>
+        </w:tc>
+      </w:tr>
+    </w:tbl>
+    <w:p/>
+    <w:p>
+      <w:pPr>
+        <w:pStyle w:val="ListParagraph"/>
+      </w:pPr>
+    </w:p>
+    <w:p/>
     <w:p>
       <w:pPr>
         <w:pStyle w:val="Heading1"/>
@@ -540,7 +1336,6 @@
         </w:numPr>
       </w:pPr>
       <w:r>
-        <w:lastRenderedPageBreak/>
         <w:t>And also discuss the meetings that you had to plan and run the lab work</w:t>
       </w:r>
     </w:p>
@@ -942,8 +1737,8 @@
       </w:r>
     </w:p>
     <w:sectPr>
-      <w:footerReference w:type="even" r:id="rId11"/>
-      <w:footerReference w:type="default" r:id="rId12"/>
+      <w:footerReference w:type="even" r:id="rId13"/>
+      <w:footerReference w:type="default" r:id="rId14"/>
       <w:footnotePr>
         <w:numRestart w:val="eachPage"/>
       </w:footnotePr>
@@ -1135,6 +1930,92 @@
 <file path=word/numbering.xml><?xml version="1.0" encoding="utf-8"?>
 <w:numbering xmlns:wpc="http://schemas.microsoft.com/office/word/2010/wordprocessingCanvas" xmlns:cx="http://schemas.microsoft.com/office/drawing/2014/chartex" xmlns:cx1="http://schemas.microsoft.com/office/drawing/2015/9/8/chartex" xmlns:cx2="http://schemas.microsoft.com/office/drawing/2015/10/21/chartex" xmlns:cx3="http://schemas.microsoft.com/office/drawing/2016/5/9/chartex" xmlns:cx4="http://schemas.microsoft.com/office/drawing/2016/5/10/chartex" xmlns:cx5="http://schemas.microsoft.com/office/drawing/2016/5/11/chartex" xmlns:cx6="http://schemas.microsoft.com/office/drawing/2016/5/12/chartex" xmlns:cx7="http://schemas.microsoft.com/office/drawing/2016/5/13/chartex" xmlns:cx8="http://schemas.microsoft.com/office/drawing/2016/5/14/chartex" xmlns:mc="http://schemas.openxmlformats.org/markup-compatibility/2006" xmlns:aink="http://schemas.microsoft.com/office/drawing/2016/ink" xmlns:am3d="http://schemas.microsoft.com/office/drawing/2017/model3d" xmlns:o="urn:schemas-microsoft-com:office:office" xmlns:r="http://schemas.openxmlformats.org/officeDocument/2006/relationships" xmlns:m="http://schemas.openxmlformats.org/officeDocument/2006/math" xmlns:v="urn:schemas-microsoft-com:vml" xmlns:wp14="http://schemas.microsoft.com/office/word/2010/wordprocessingDrawing" xmlns:wp="http://schemas.openxmlformats.org/drawingml/2006/wordprocessingDrawing" xmlns:w10="urn:schemas-microsoft-com:office:word" xmlns:w="http://schemas.openxmlformats.org/wordprocessingml/2006/main" xmlns:w14="http://schemas.microsoft.com/office/word/2010/wordml" xmlns:w15="http://schemas.microsoft.com/office/word/2012/wordml" xmlns:w16cex="http://schemas.microsoft.com/office/word/2018/wordml/cex" xmlns:w16cid="http://schemas.microsoft.com/office/word/2016/wordml/cid" xmlns:w16="http://schemas.microsoft.com/office/word/2018/wordml" xmlns:w16sdtdh="http://schemas.microsoft.com/office/word/2020/wordml/sdtdatahash" xmlns:w16se="http://schemas.microsoft.com/office/word/2015/wordml/symex" xmlns:wpg="http://schemas.microsoft.com/office/word/2010/wordprocessingGroup" xmlns:wpi="http://schemas.microsoft.com/office/word/2010/wordprocessingInk" xmlns:wne="http://schemas.microsoft.com/office/word/2006/wordml" xmlns:wps="http://schemas.microsoft.com/office/word/2010/wordprocessingShape" mc:Ignorable="w14 w15 w16se w16cid w16 w16cex w16sdtdh wp14">
   <w:abstractNum w:abstractNumId="0" w15:restartNumberingAfterBreak="0">
+    <w:nsid w:val="229A277E"/>
+    <w:multiLevelType w:val="hybridMultilevel"/>
+    <w:tmpl w:val="A7423BB8"/>
+    <w:lvl w:ilvl="0" w:tplc="0809000F">
+      <w:start w:val="1"/>
+      <w:numFmt w:val="decimal"/>
+      <w:lvlText w:val="%1."/>
+      <w:lvlJc w:val="left"/>
+      <w:pPr>
+        <w:ind w:left="720" w:hanging="360"/>
+      </w:pPr>
+    </w:lvl>
+    <w:lvl w:ilvl="1" w:tplc="08090019" w:tentative="1">
+      <w:start w:val="1"/>
+      <w:numFmt w:val="lowerLetter"/>
+      <w:lvlText w:val="%2."/>
+      <w:lvlJc w:val="left"/>
+      <w:pPr>
+        <w:ind w:left="1440" w:hanging="360"/>
+      </w:pPr>
+    </w:lvl>
+    <w:lvl w:ilvl="2" w:tplc="0809001B" w:tentative="1">
+      <w:start w:val="1"/>
+      <w:numFmt w:val="lowerRoman"/>
+      <w:lvlText w:val="%3."/>
+      <w:lvlJc w:val="right"/>
+      <w:pPr>
+        <w:ind w:left="2160" w:hanging="180"/>
+      </w:pPr>
+    </w:lvl>
+    <w:lvl w:ilvl="3" w:tplc="0809000F" w:tentative="1">
+      <w:start w:val="1"/>
+      <w:numFmt w:val="decimal"/>
+      <w:lvlText w:val="%4."/>
+      <w:lvlJc w:val="left"/>
+      <w:pPr>
+        <w:ind w:left="2880" w:hanging="360"/>
+      </w:pPr>
+    </w:lvl>
+    <w:lvl w:ilvl="4" w:tplc="08090019" w:tentative="1">
+      <w:start w:val="1"/>
+      <w:numFmt w:val="lowerLetter"/>
+      <w:lvlText w:val="%5."/>
+      <w:lvlJc w:val="left"/>
+      <w:pPr>
+        <w:ind w:left="3600" w:hanging="360"/>
+      </w:pPr>
+    </w:lvl>
+    <w:lvl w:ilvl="5" w:tplc="0809001B" w:tentative="1">
+      <w:start w:val="1"/>
+      <w:numFmt w:val="lowerRoman"/>
+      <w:lvlText w:val="%6."/>
+      <w:lvlJc w:val="right"/>
+      <w:pPr>
+        <w:ind w:left="4320" w:hanging="180"/>
+      </w:pPr>
+    </w:lvl>
+    <w:lvl w:ilvl="6" w:tplc="0809000F" w:tentative="1">
+      <w:start w:val="1"/>
+      <w:numFmt w:val="decimal"/>
+      <w:lvlText w:val="%7."/>
+      <w:lvlJc w:val="left"/>
+      <w:pPr>
+        <w:ind w:left="5040" w:hanging="360"/>
+      </w:pPr>
+    </w:lvl>
+    <w:lvl w:ilvl="7" w:tplc="08090019" w:tentative="1">
+      <w:start w:val="1"/>
+      <w:numFmt w:val="lowerLetter"/>
+      <w:lvlText w:val="%8."/>
+      <w:lvlJc w:val="left"/>
+      <w:pPr>
+        <w:ind w:left="5760" w:hanging="360"/>
+      </w:pPr>
+    </w:lvl>
+    <w:lvl w:ilvl="8" w:tplc="0809001B" w:tentative="1">
+      <w:start w:val="1"/>
+      <w:numFmt w:val="lowerRoman"/>
+      <w:lvlText w:val="%9."/>
+      <w:lvlJc w:val="right"/>
+      <w:pPr>
+        <w:ind w:left="6480" w:hanging="180"/>
+      </w:pPr>
+    </w:lvl>
+  </w:abstractNum>
+  <w:abstractNum w:abstractNumId="1" w15:restartNumberingAfterBreak="0">
     <w:nsid w:val="359B3042"/>
     <w:multiLevelType w:val="hybridMultilevel"/>
     <w:tmpl w:val="0E7AB4FE"/>
@@ -1247,7 +2128,7 @@
       </w:rPr>
     </w:lvl>
   </w:abstractNum>
-  <w:abstractNum w:abstractNumId="1" w15:restartNumberingAfterBreak="0">
+  <w:abstractNum w:abstractNumId="2" w15:restartNumberingAfterBreak="0">
     <w:nsid w:val="45394E33"/>
     <w:multiLevelType w:val="multilevel"/>
     <w:tmpl w:val="5860B702"/>
@@ -1392,7 +2273,96 @@
       </w:rPr>
     </w:lvl>
   </w:abstractNum>
-  <w:abstractNum w:abstractNumId="2" w15:restartNumberingAfterBreak="0">
+  <w:abstractNum w:abstractNumId="3" w15:restartNumberingAfterBreak="0">
+    <w:nsid w:val="5F977F57"/>
+    <w:multiLevelType w:val="hybridMultilevel"/>
+    <w:tmpl w:val="E3EC512A"/>
+    <w:lvl w:ilvl="0" w:tplc="08090001">
+      <w:start w:val="1"/>
+      <w:numFmt w:val="bullet"/>
+      <w:lvlText w:val=""/>
+      <w:lvlJc w:val="left"/>
+      <w:pPr>
+        <w:ind w:left="720" w:hanging="360"/>
+      </w:pPr>
+      <w:rPr>
+        <w:rFonts w:ascii="Symbol" w:hAnsi="Symbol" w:hint="default"/>
+      </w:rPr>
+    </w:lvl>
+    <w:lvl w:ilvl="1" w:tplc="FFFFFFFF" w:tentative="1">
+      <w:start w:val="1"/>
+      <w:numFmt w:val="lowerLetter"/>
+      <w:lvlText w:val="%2."/>
+      <w:lvlJc w:val="left"/>
+      <w:pPr>
+        <w:ind w:left="1440" w:hanging="360"/>
+      </w:pPr>
+    </w:lvl>
+    <w:lvl w:ilvl="2" w:tplc="FFFFFFFF" w:tentative="1">
+      <w:start w:val="1"/>
+      <w:numFmt w:val="lowerRoman"/>
+      <w:lvlText w:val="%3."/>
+      <w:lvlJc w:val="right"/>
+      <w:pPr>
+        <w:ind w:left="2160" w:hanging="180"/>
+      </w:pPr>
+    </w:lvl>
+    <w:lvl w:ilvl="3" w:tplc="FFFFFFFF" w:tentative="1">
+      <w:start w:val="1"/>
+      <w:numFmt w:val="decimal"/>
+      <w:lvlText w:val="%4."/>
+      <w:lvlJc w:val="left"/>
+      <w:pPr>
+        <w:ind w:left="2880" w:hanging="360"/>
+      </w:pPr>
+    </w:lvl>
+    <w:lvl w:ilvl="4" w:tplc="FFFFFFFF" w:tentative="1">
+      <w:start w:val="1"/>
+      <w:numFmt w:val="lowerLetter"/>
+      <w:lvlText w:val="%5."/>
+      <w:lvlJc w:val="left"/>
+      <w:pPr>
+        <w:ind w:left="3600" w:hanging="360"/>
+      </w:pPr>
+    </w:lvl>
+    <w:lvl w:ilvl="5" w:tplc="FFFFFFFF" w:tentative="1">
+      <w:start w:val="1"/>
+      <w:numFmt w:val="lowerRoman"/>
+      <w:lvlText w:val="%6."/>
+      <w:lvlJc w:val="right"/>
+      <w:pPr>
+        <w:ind w:left="4320" w:hanging="180"/>
+      </w:pPr>
+    </w:lvl>
+    <w:lvl w:ilvl="6" w:tplc="FFFFFFFF" w:tentative="1">
+      <w:start w:val="1"/>
+      <w:numFmt w:val="decimal"/>
+      <w:lvlText w:val="%7."/>
+      <w:lvlJc w:val="left"/>
+      <w:pPr>
+        <w:ind w:left="5040" w:hanging="360"/>
+      </w:pPr>
+    </w:lvl>
+    <w:lvl w:ilvl="7" w:tplc="FFFFFFFF" w:tentative="1">
+      <w:start w:val="1"/>
+      <w:numFmt w:val="lowerLetter"/>
+      <w:lvlText w:val="%8."/>
+      <w:lvlJc w:val="left"/>
+      <w:pPr>
+        <w:ind w:left="5760" w:hanging="360"/>
+      </w:pPr>
+    </w:lvl>
+    <w:lvl w:ilvl="8" w:tplc="FFFFFFFF" w:tentative="1">
+      <w:start w:val="1"/>
+      <w:numFmt w:val="lowerRoman"/>
+      <w:lvlText w:val="%9."/>
+      <w:lvlJc w:val="right"/>
+      <w:pPr>
+        <w:ind w:left="6480" w:hanging="180"/>
+      </w:pPr>
+    </w:lvl>
+  </w:abstractNum>
+  <w:abstractNum w:abstractNumId="4" w15:restartNumberingAfterBreak="0">
     <w:nsid w:val="62C85188"/>
     <w:multiLevelType w:val="hybridMultilevel"/>
     <w:tmpl w:val="315CDE68"/>
@@ -1479,13 +2449,19 @@
     </w:lvl>
   </w:abstractNum>
   <w:num w:numId="1">
+    <w:abstractNumId w:val="2"/>
+  </w:num>
+  <w:num w:numId="2">
+    <w:abstractNumId w:val="4"/>
+  </w:num>
+  <w:num w:numId="3">
     <w:abstractNumId w:val="1"/>
   </w:num>
-  <w:num w:numId="2">
-    <w:abstractNumId w:val="2"/>
+  <w:num w:numId="4">
+    <w:abstractNumId w:val="0"/>
   </w:num>
-  <w:num w:numId="3">
-    <w:abstractNumId w:val="0"/>
+  <w:num w:numId="5">
+    <w:abstractNumId w:val="3"/>
   </w:num>
   <w:numIdMacAtCleanup w:val="2"/>
 </w:numbering>
@@ -1521,6 +2497,7 @@
     <w:lsdException w:name="caption" w:qFormat="1"/>
     <w:lsdException w:name="Hyperlink" w:uiPriority="99"/>
     <w:lsdException w:name="HTML Keyboard" w:semiHidden="1" w:unhideWhenUsed="1"/>
+    <w:lsdException w:name="Normal Table" w:semiHidden="1" w:unhideWhenUsed="1"/>
     <w:lsdException w:name="annotation subject" w:semiHidden="1" w:unhideWhenUsed="1"/>
     <w:lsdException w:name="No List" w:semiHidden="1" w:unhideWhenUsed="1"/>
     <w:lsdException w:name="Outline List 1" w:semiHidden="1" w:unhideWhenUsed="1"/>
@@ -1563,8 +2540,11 @@
     <w:lsdException w:name="Table Contemporary" w:semiHidden="1" w:unhideWhenUsed="1"/>
     <w:lsdException w:name="Table Elegant" w:semiHidden="1" w:unhideWhenUsed="1"/>
     <w:lsdException w:name="Table Professional" w:semiHidden="1" w:unhideWhenUsed="1"/>
+    <w:lsdException w:name="Table Subtle 1" w:semiHidden="1" w:unhideWhenUsed="1"/>
     <w:lsdException w:name="Table Subtle 2" w:semiHidden="1" w:unhideWhenUsed="1"/>
     <w:lsdException w:name="Table Web 1" w:semiHidden="1" w:unhideWhenUsed="1"/>
+    <w:lsdException w:name="Table Web 2" w:semiHidden="1" w:unhideWhenUsed="1"/>
+    <w:lsdException w:name="Table Web 3" w:semiHidden="1" w:unhideWhenUsed="1"/>
     <w:lsdException w:name="Balloon Text" w:semiHidden="1" w:unhideWhenUsed="1"/>
     <w:lsdException w:name="Table Theme" w:semiHidden="1" w:unhideWhenUsed="1"/>
     <w:lsdException w:name="Placeholder Text" w:semiHidden="1" w:uiPriority="99"/>

</xml_diff>

<commit_message>
Added more test cases to both DataUtilitiesTest and RangeTest
</commit_message>
<xml_diff>
--- a/Lab 2 - Report Template.docx
+++ b/Lab 2 - Report Template.docx
@@ -472,6 +472,9 @@
     </w:p>
     <w:p>
       <w:r>
+        <w:rPr>
+          <w:noProof/>
+        </w:rPr>
         <w:drawing>
           <wp:inline distT="0" distB="0" distL="0" distR="0" wp14:anchorId="61197EDF" wp14:editId="2A250F0C">
             <wp:extent cx="4810796" cy="1571844"/>
@@ -875,6 +878,9 @@
     </w:tbl>
     <w:p>
       <w:r>
+        <w:rPr>
+          <w:noProof/>
+        </w:rPr>
         <w:drawing>
           <wp:inline distT="0" distB="0" distL="0" distR="0" wp14:anchorId="20B901C8" wp14:editId="748612A5">
             <wp:extent cx="3381847" cy="1571844"/>
@@ -1219,15 +1225,26 @@
           </w:tcPr>
           <w:p>
             <w:r>
-              <w:t>-</w:t>
-            </w:r>
-            <w:r>
-              <w:t>7</w:t>
+              <w:t>-7</w:t>
             </w:r>
           </w:p>
         </w:tc>
       </w:tr>
     </w:tbl>
+    <w:p/>
+    <w:p/>
+    <w:p/>
+    <w:p/>
+    <w:p>
+      <w:proofErr w:type="spellStart"/>
+      <w:r>
+        <w:t>DataUtilities</w:t>
+      </w:r>
+      <w:proofErr w:type="spellEnd"/>
+      <w:r>
+        <w:t xml:space="preserve"> Methods</w:t>
+      </w:r>
+    </w:p>
     <w:p/>
     <w:p>
       <w:pPr>
@@ -1483,6 +1500,7 @@
           </w:tcPr>
           <w:p>
             <w:r>
+              <w:lastRenderedPageBreak/>
               <w:t>2-..</w:t>
             </w:r>
           </w:p>

</xml_diff>